<commit_message>
ppt and docx doc. updated
</commit_message>
<xml_diff>
--- a/Data_Lake_Construction_and_Querying_With_PySpark.docx
+++ b/Data_Lake_Construction_and_Querying_With_PySpark.docx
@@ -96,57 +96,38 @@
         <w:spacing w:line="276" w:lineRule="auto"/>
         <w:rPr>
           <w:rFonts w:asciiTheme="minorHAnsi" w:hAnsiTheme="minorHAnsi" w:cstheme="minorHAnsi"/>
-          <w:b/>
-          <w:bCs/>
           <w:color w:val="auto"/>
-          <w:sz w:val="44"/>
-          <w:szCs w:val="44"/>
+          <w:sz w:val="56"/>
+          <w:szCs w:val="56"/>
         </w:rPr>
       </w:pPr>
       <w:r>
         <w:rPr>
           <w:rFonts w:asciiTheme="minorHAnsi" w:hAnsiTheme="minorHAnsi" w:cstheme="minorHAnsi"/>
-          <w:b/>
-          <w:bCs/>
           <w:color w:val="auto"/>
-          <w:sz w:val="44"/>
-          <w:szCs w:val="44"/>
+          <w:sz w:val="56"/>
+          <w:szCs w:val="56"/>
         </w:rPr>
         <w:t xml:space="preserve">Data Lake Construction and Querying </w:t>
       </w:r>
       <w:r>
         <w:rPr>
           <w:rFonts w:asciiTheme="minorHAnsi" w:hAnsiTheme="minorHAnsi" w:cstheme="minorHAnsi"/>
-          <w:b/>
-          <w:bCs/>
           <w:color w:val="auto"/>
-          <w:sz w:val="44"/>
-          <w:szCs w:val="44"/>
+          <w:sz w:val="56"/>
+          <w:szCs w:val="56"/>
         </w:rPr>
         <w:t>with</w:t>
       </w:r>
       <w:r>
         <w:rPr>
           <w:rFonts w:asciiTheme="minorHAnsi" w:hAnsiTheme="minorHAnsi" w:cstheme="minorHAnsi"/>
-          <w:b/>
-          <w:bCs/>
           <w:color w:val="auto"/>
-          <w:sz w:val="44"/>
-          <w:szCs w:val="44"/>
+          <w:sz w:val="56"/>
+          <w:szCs w:val="56"/>
         </w:rPr>
         <w:t xml:space="preserve"> PySpark</w:t>
       </w:r>
-    </w:p>
-    <w:p>
-      <w:pPr>
-        <w:rPr>
-          <w:rFonts w:cstheme="minorHAnsi"/>
-          <w:b/>
-          <w:bCs/>
-          <w:sz w:val="28"/>
-          <w:szCs w:val="28"/>
-        </w:rPr>
-      </w:pPr>
     </w:p>
     <w:p>
       <w:pPr>
@@ -1041,7 +1022,7 @@
           <w:sz w:val="28"/>
           <w:szCs w:val="28"/>
         </w:rPr>
-        <w:t xml:space="preserve"> ………………………………………………………………………………………. </w:t>
+        <w:t xml:space="preserve"> ……………………………………………………………………………………… </w:t>
       </w:r>
       <w:r>
         <w:rPr>
@@ -1352,15 +1333,121 @@
           <w:sz w:val="28"/>
           <w:szCs w:val="28"/>
         </w:rPr>
-        <w:t xml:space="preserve"> IAM</w:t>
-      </w:r>
-      <w:r>
-        <w:rPr>
-          <w:rFonts w:cstheme="minorHAnsi"/>
-          <w:sz w:val="28"/>
-          <w:szCs w:val="28"/>
-        </w:rPr>
-        <w:t xml:space="preserve"> ……………………………………………………………………………………………</w:t>
+        <w:t xml:space="preserve"> </w:t>
+      </w:r>
+      <w:r>
+        <w:rPr>
+          <w:rFonts w:cstheme="minorHAnsi"/>
+          <w:sz w:val="28"/>
+          <w:szCs w:val="28"/>
+        </w:rPr>
+        <w:t>IAM (Identity and Access</w:t>
+      </w:r>
+      <w:r>
+        <w:rPr>
+          <w:rFonts w:cstheme="minorHAnsi"/>
+          <w:sz w:val="28"/>
+          <w:szCs w:val="28"/>
+        </w:rPr>
+        <w:t xml:space="preserve"> </w:t>
+      </w:r>
+      <w:r>
+        <w:rPr>
+          <w:rFonts w:cstheme="minorHAnsi"/>
+          <w:sz w:val="28"/>
+          <w:szCs w:val="28"/>
+        </w:rPr>
+        <w:t>Management)</w:t>
+      </w:r>
+      <w:r>
+        <w:rPr>
+          <w:rFonts w:cstheme="minorHAnsi"/>
+          <w:sz w:val="28"/>
+          <w:szCs w:val="28"/>
+        </w:rPr>
+        <w:t xml:space="preserve"> …</w:t>
+      </w:r>
+      <w:r>
+        <w:rPr>
+          <w:rFonts w:cstheme="minorHAnsi"/>
+          <w:sz w:val="28"/>
+          <w:szCs w:val="28"/>
+        </w:rPr>
+        <w:t>……………</w:t>
+      </w:r>
+      <w:r>
+        <w:rPr>
+          <w:rFonts w:cstheme="minorHAnsi"/>
+          <w:sz w:val="28"/>
+          <w:szCs w:val="28"/>
+        </w:rPr>
+        <w:t>………….</w:t>
+      </w:r>
+      <w:r>
+        <w:rPr>
+          <w:rFonts w:cstheme="minorHAnsi"/>
+          <w:sz w:val="28"/>
+          <w:szCs w:val="28"/>
+        </w:rPr>
+        <w:t>…………… 1</w:t>
+      </w:r>
+      <w:r>
+        <w:rPr>
+          <w:rFonts w:cstheme="minorHAnsi"/>
+          <w:sz w:val="28"/>
+          <w:szCs w:val="28"/>
+        </w:rPr>
+        <w:t>4</w:t>
+      </w:r>
+    </w:p>
+    <w:p>
+      <w:pPr>
+        <w:spacing w:after="0"/>
+        <w:rPr>
+          <w:rFonts w:cstheme="minorHAnsi"/>
+          <w:sz w:val="28"/>
+          <w:szCs w:val="28"/>
+        </w:rPr>
+      </w:pPr>
+      <w:r>
+        <w:rPr>
+          <w:rFonts w:cstheme="minorHAnsi"/>
+          <w:sz w:val="28"/>
+          <w:szCs w:val="28"/>
+        </w:rPr>
+        <w:t xml:space="preserve">7 </w:t>
+      </w:r>
+      <w:r>
+        <w:rPr>
+          <w:rFonts w:cstheme="minorHAnsi"/>
+          <w:sz w:val="28"/>
+          <w:szCs w:val="28"/>
+        </w:rPr>
+        <w:t xml:space="preserve">AWS Cost </w:t>
+      </w:r>
+      <w:r>
+        <w:rPr>
+          <w:rFonts w:cstheme="minorHAnsi"/>
+          <w:sz w:val="28"/>
+          <w:szCs w:val="28"/>
+        </w:rPr>
+        <w:t>Metrics …</w:t>
+      </w:r>
+      <w:r>
+        <w:rPr>
+          <w:rFonts w:cstheme="minorHAnsi"/>
+          <w:sz w:val="28"/>
+          <w:szCs w:val="28"/>
+        </w:rPr>
+        <w:t>……………………………………………………………………………</w:t>
+      </w:r>
+      <w:r>
+        <w:rPr>
+          <w:rFonts w:cstheme="minorHAnsi"/>
+          <w:sz w:val="28"/>
+          <w:szCs w:val="28"/>
+        </w:rPr>
+        <w:t>………</w:t>
       </w:r>
       <w:r>
         <w:rPr>
@@ -1376,65 +1463,50 @@
           <w:sz w:val="28"/>
           <w:szCs w:val="28"/>
         </w:rPr>
-        <w:t>.. 1</w:t>
-      </w:r>
-      <w:r>
-        <w:rPr>
-          <w:rFonts w:cstheme="minorHAnsi"/>
-          <w:sz w:val="28"/>
-          <w:szCs w:val="28"/>
-        </w:rPr>
-        <w:t>4</w:t>
-      </w:r>
-    </w:p>
-    <w:p>
-      <w:pPr>
-        <w:spacing w:after="0"/>
-        <w:rPr>
-          <w:rFonts w:cstheme="minorHAnsi"/>
-          <w:sz w:val="28"/>
-          <w:szCs w:val="28"/>
-        </w:rPr>
-      </w:pPr>
-      <w:r>
-        <w:rPr>
-          <w:rFonts w:cstheme="minorHAnsi"/>
-          <w:sz w:val="28"/>
-          <w:szCs w:val="28"/>
-        </w:rPr>
-        <w:t xml:space="preserve">7 </w:t>
-      </w:r>
-      <w:r>
-        <w:rPr>
-          <w:rFonts w:cstheme="minorHAnsi"/>
-          <w:sz w:val="28"/>
-          <w:szCs w:val="28"/>
-        </w:rPr>
-        <w:t xml:space="preserve">AWS Cost </w:t>
-      </w:r>
-      <w:r>
-        <w:rPr>
-          <w:rFonts w:cstheme="minorHAnsi"/>
-          <w:sz w:val="28"/>
-          <w:szCs w:val="28"/>
-        </w:rPr>
-        <w:t>Metrics …</w:t>
-      </w:r>
-      <w:r>
-        <w:rPr>
-          <w:rFonts w:cstheme="minorHAnsi"/>
-          <w:sz w:val="28"/>
-          <w:szCs w:val="28"/>
-        </w:rPr>
-        <w:t>……………………………………………………………………………</w:t>
-      </w:r>
-      <w:r>
-        <w:rPr>
-          <w:rFonts w:cstheme="minorHAnsi"/>
-          <w:sz w:val="28"/>
-          <w:szCs w:val="28"/>
-        </w:rPr>
-        <w:t>………</w:t>
+        <w:t>1</w:t>
+      </w:r>
+      <w:r>
+        <w:rPr>
+          <w:rFonts w:cstheme="minorHAnsi"/>
+          <w:sz w:val="28"/>
+          <w:szCs w:val="28"/>
+        </w:rPr>
+        <w:t>5</w:t>
+      </w:r>
+    </w:p>
+    <w:p>
+      <w:pPr>
+        <w:rPr>
+          <w:rFonts w:cstheme="minorHAnsi"/>
+          <w:b/>
+          <w:bCs/>
+          <w:sz w:val="28"/>
+          <w:szCs w:val="28"/>
+        </w:rPr>
+      </w:pPr>
+      <w:r>
+        <w:rPr>
+          <w:rFonts w:cstheme="minorHAnsi"/>
+          <w:sz w:val="28"/>
+          <w:szCs w:val="28"/>
+        </w:rPr>
+        <w:t xml:space="preserve">8 </w:t>
+      </w:r>
+      <w:r>
+        <w:rPr>
+          <w:rFonts w:cstheme="minorHAnsi"/>
+          <w:sz w:val="28"/>
+          <w:szCs w:val="28"/>
+        </w:rPr>
+        <w:t>Cost Optimization Tips</w:t>
+      </w:r>
+      <w:r>
+        <w:rPr>
+          <w:rFonts w:cstheme="minorHAnsi"/>
+          <w:sz w:val="28"/>
+          <w:szCs w:val="28"/>
+        </w:rPr>
+        <w:t xml:space="preserve"> ……………………………………………………………………………….</w:t>
       </w:r>
       <w:r>
         <w:rPr>
@@ -1450,42 +1522,7 @@
           <w:sz w:val="28"/>
           <w:szCs w:val="28"/>
         </w:rPr>
-        <w:t>14</w:t>
-      </w:r>
-    </w:p>
-    <w:p>
-      <w:pPr>
-        <w:rPr>
-          <w:rFonts w:cstheme="minorHAnsi"/>
-          <w:b/>
-          <w:bCs/>
-          <w:sz w:val="28"/>
-          <w:szCs w:val="28"/>
-        </w:rPr>
-      </w:pPr>
-      <w:r>
-        <w:rPr>
-          <w:rFonts w:cstheme="minorHAnsi"/>
-          <w:sz w:val="28"/>
-          <w:szCs w:val="28"/>
-        </w:rPr>
-        <w:t xml:space="preserve">8 </w:t>
-      </w:r>
-      <w:r>
-        <w:rPr>
-          <w:rFonts w:cstheme="minorHAnsi"/>
-          <w:sz w:val="28"/>
-          <w:szCs w:val="28"/>
-        </w:rPr>
-        <w:t>Cost Optimization Tips</w:t>
-      </w:r>
-      <w:r>
-        <w:rPr>
-          <w:rFonts w:cstheme="minorHAnsi"/>
-          <w:sz w:val="28"/>
-          <w:szCs w:val="28"/>
-        </w:rPr>
-        <w:t xml:space="preserve"> ………………………………………………………………………………. 15</w:t>
+        <w:t>15</w:t>
       </w:r>
     </w:p>
     <w:p>
@@ -1536,112 +1573,142 @@
           <w:sz w:val="28"/>
           <w:szCs w:val="28"/>
         </w:rPr>
-        <w:t xml:space="preserve"> 1</w:t>
-      </w:r>
-      <w:r>
-        <w:rPr>
-          <w:rFonts w:cstheme="minorHAnsi"/>
-          <w:sz w:val="28"/>
-          <w:szCs w:val="28"/>
-        </w:rPr>
-        <w:t>5</w:t>
-      </w:r>
-    </w:p>
-    <w:p>
-      <w:pPr>
-        <w:rPr>
-          <w:rFonts w:cstheme="minorHAnsi"/>
-          <w:b/>
-          <w:bCs/>
-          <w:sz w:val="28"/>
-          <w:szCs w:val="28"/>
-        </w:rPr>
-      </w:pPr>
-    </w:p>
-    <w:p>
-      <w:pPr>
-        <w:rPr>
-          <w:rFonts w:cstheme="minorHAnsi"/>
-          <w:b/>
-          <w:bCs/>
-          <w:sz w:val="28"/>
-          <w:szCs w:val="28"/>
-        </w:rPr>
-      </w:pPr>
-    </w:p>
-    <w:p>
-      <w:pPr>
-        <w:rPr>
-          <w:rFonts w:cstheme="minorHAnsi"/>
-          <w:b/>
-          <w:bCs/>
-          <w:sz w:val="28"/>
-          <w:szCs w:val="28"/>
-        </w:rPr>
-      </w:pPr>
-    </w:p>
-    <w:p>
-      <w:pPr>
-        <w:rPr>
-          <w:rFonts w:cstheme="minorHAnsi"/>
-          <w:b/>
-          <w:bCs/>
-          <w:sz w:val="28"/>
-          <w:szCs w:val="28"/>
-        </w:rPr>
-      </w:pPr>
-    </w:p>
-    <w:p>
-      <w:pPr>
-        <w:rPr>
-          <w:rFonts w:cstheme="minorHAnsi"/>
-          <w:b/>
-          <w:bCs/>
-          <w:sz w:val="28"/>
-          <w:szCs w:val="28"/>
-        </w:rPr>
-      </w:pPr>
-    </w:p>
-    <w:p>
-      <w:pPr>
-        <w:rPr>
-          <w:rFonts w:cstheme="minorHAnsi"/>
-          <w:b/>
-          <w:bCs/>
-          <w:sz w:val="28"/>
-          <w:szCs w:val="28"/>
-        </w:rPr>
-      </w:pPr>
-      <w:r>
-        <w:rPr>
-          <w:rFonts w:cstheme="minorHAnsi"/>
-          <w:b/>
-          <w:bCs/>
-          <w:sz w:val="28"/>
-          <w:szCs w:val="28"/>
-        </w:rPr>
-        <w:t>1 Introductions</w:t>
-      </w:r>
-    </w:p>
-    <w:p>
-      <w:pPr>
-        <w:rPr>
-          <w:rFonts w:cstheme="minorHAnsi"/>
-          <w:b/>
-          <w:bCs/>
-          <w:sz w:val="28"/>
-          <w:szCs w:val="28"/>
-        </w:rPr>
-      </w:pPr>
-      <w:r>
-        <w:rPr>
-          <w:rFonts w:cstheme="minorHAnsi"/>
-          <w:b/>
-          <w:bCs/>
-          <w:sz w:val="28"/>
-          <w:szCs w:val="28"/>
-        </w:rPr>
-        <w:t xml:space="preserve">1.1 </w:t>
+        <w:t>1</w:t>
+      </w:r>
+      <w:r>
+        <w:rPr>
+          <w:rFonts w:cstheme="minorHAnsi"/>
+          <w:sz w:val="28"/>
+          <w:szCs w:val="28"/>
+        </w:rPr>
+        <w:t>6</w:t>
+      </w:r>
+    </w:p>
+    <w:p>
+      <w:pPr>
+        <w:rPr>
+          <w:rFonts w:cstheme="minorHAnsi"/>
+          <w:b/>
+          <w:bCs/>
+          <w:sz w:val="28"/>
+          <w:szCs w:val="28"/>
+        </w:rPr>
+      </w:pPr>
+    </w:p>
+    <w:p>
+      <w:pPr>
+        <w:rPr>
+          <w:rFonts w:cstheme="minorHAnsi"/>
+          <w:b/>
+          <w:bCs/>
+          <w:sz w:val="28"/>
+          <w:szCs w:val="28"/>
+        </w:rPr>
+      </w:pPr>
+    </w:p>
+    <w:p>
+      <w:pPr>
+        <w:rPr>
+          <w:rFonts w:cstheme="minorHAnsi"/>
+          <w:b/>
+          <w:bCs/>
+          <w:sz w:val="28"/>
+          <w:szCs w:val="28"/>
+        </w:rPr>
+      </w:pPr>
+    </w:p>
+    <w:p>
+      <w:pPr>
+        <w:rPr>
+          <w:rFonts w:cstheme="minorHAnsi"/>
+          <w:b/>
+          <w:bCs/>
+          <w:sz w:val="28"/>
+          <w:szCs w:val="28"/>
+        </w:rPr>
+      </w:pPr>
+    </w:p>
+    <w:p>
+      <w:pPr>
+        <w:rPr>
+          <w:rFonts w:cstheme="minorHAnsi"/>
+          <w:b/>
+          <w:bCs/>
+          <w:sz w:val="28"/>
+          <w:szCs w:val="28"/>
+        </w:rPr>
+      </w:pPr>
+      <w:r>
+        <w:rPr>
+          <w:rFonts w:cstheme="minorHAnsi"/>
+          <w:b/>
+          <w:bCs/>
+          <w:sz w:val="28"/>
+          <w:szCs w:val="28"/>
+        </w:rPr>
+        <w:lastRenderedPageBreak/>
+        <w:t>1</w:t>
+      </w:r>
+      <w:r>
+        <w:rPr>
+          <w:rFonts w:cstheme="minorHAnsi"/>
+          <w:b/>
+          <w:bCs/>
+          <w:sz w:val="28"/>
+          <w:szCs w:val="28"/>
+        </w:rPr>
+        <w:t>).</w:t>
+      </w:r>
+      <w:r>
+        <w:rPr>
+          <w:rFonts w:cstheme="minorHAnsi"/>
+          <w:b/>
+          <w:bCs/>
+          <w:sz w:val="28"/>
+          <w:szCs w:val="28"/>
+        </w:rPr>
+        <w:t xml:space="preserve"> Introductions</w:t>
+      </w:r>
+    </w:p>
+    <w:p>
+      <w:pPr>
+        <w:rPr>
+          <w:rFonts w:cstheme="minorHAnsi"/>
+          <w:b/>
+          <w:bCs/>
+          <w:sz w:val="28"/>
+          <w:szCs w:val="28"/>
+        </w:rPr>
+      </w:pPr>
+      <w:r>
+        <w:rPr>
+          <w:rFonts w:cstheme="minorHAnsi"/>
+          <w:b/>
+          <w:bCs/>
+          <w:sz w:val="28"/>
+          <w:szCs w:val="28"/>
+        </w:rPr>
+        <w:t>1.1</w:t>
+      </w:r>
+      <w:r>
+        <w:rPr>
+          <w:rFonts w:cstheme="minorHAnsi"/>
+          <w:b/>
+          <w:bCs/>
+          <w:sz w:val="28"/>
+          <w:szCs w:val="28"/>
+        </w:rPr>
+        <w:t>).</w:t>
+      </w:r>
+      <w:r>
+        <w:rPr>
+          <w:rFonts w:cstheme="minorHAnsi"/>
+          <w:b/>
+          <w:bCs/>
+          <w:sz w:val="28"/>
+          <w:szCs w:val="28"/>
+        </w:rPr>
+        <w:t xml:space="preserve"> </w:t>
       </w:r>
       <w:r>
         <w:rPr>
@@ -1698,7 +1765,27 @@
           <w:sz w:val="28"/>
           <w:szCs w:val="28"/>
         </w:rPr>
-        <w:t xml:space="preserve">1.2 </w:t>
+        <w:t>1.2</w:t>
+      </w:r>
+      <w:r>
+        <w:rPr>
+          <w:rFonts w:cstheme="minorHAnsi"/>
+          <w:b/>
+          <w:bCs/>
+          <w:sz w:val="28"/>
+          <w:szCs w:val="28"/>
+        </w:rPr>
+        <w:t>).</w:t>
+      </w:r>
+      <w:r>
+        <w:rPr>
+          <w:rFonts w:cstheme="minorHAnsi"/>
+          <w:b/>
+          <w:bCs/>
+          <w:sz w:val="28"/>
+          <w:szCs w:val="28"/>
+        </w:rPr>
+        <w:t xml:space="preserve"> </w:t>
       </w:r>
       <w:r>
         <w:rPr>
@@ -1725,35 +1812,76 @@
           <w:sz w:val="28"/>
           <w:szCs w:val="28"/>
         </w:rPr>
-        <w:t>In this project, a Data Lake will be designed and built to store raw, structured, and unstructured data while enabling querying capabilities using PySpark. The Data Lake will support scalable storage and efficient querying of large datasets, providing a foundation for future analysis and reporting.</w:t>
-      </w:r>
-    </w:p>
-    <w:p>
-      <w:pPr>
-        <w:rPr>
-          <w:rFonts w:cstheme="minorHAnsi"/>
-          <w:b/>
-          <w:bCs/>
-          <w:sz w:val="28"/>
-          <w:szCs w:val="28"/>
-        </w:rPr>
-      </w:pPr>
-    </w:p>
-    <w:p>
-      <w:pPr>
-        <w:pStyle w:val="ListParagraph"/>
-        <w:numPr>
-          <w:ilvl w:val="2"/>
-          <w:numId w:val="12"/>
-        </w:numPr>
-        <w:rPr>
-          <w:rFonts w:cstheme="minorHAnsi"/>
-          <w:b/>
-          <w:bCs/>
-          <w:sz w:val="28"/>
-          <w:szCs w:val="28"/>
-        </w:rPr>
-      </w:pPr>
+        <w:t xml:space="preserve">In </w:t>
+      </w:r>
+      <w:r>
+        <w:rPr>
+          <w:rFonts w:cstheme="minorHAnsi"/>
+          <w:sz w:val="28"/>
+          <w:szCs w:val="28"/>
+        </w:rPr>
+        <w:t>our</w:t>
+      </w:r>
+      <w:r>
+        <w:rPr>
+          <w:rFonts w:cstheme="minorHAnsi"/>
+          <w:sz w:val="28"/>
+          <w:szCs w:val="28"/>
+        </w:rPr>
+        <w:t xml:space="preserve"> project, a Data Lake will be designed and built to store raw, structured, and unstructured data while enabling querying capabilities using PySpark. The Data Lake will support scalable storage and efficient querying of large datasets, providing a foundation for future analysis and reporting.</w:t>
+      </w:r>
+    </w:p>
+    <w:p>
+      <w:pPr>
+        <w:rPr>
+          <w:rFonts w:cstheme="minorHAnsi"/>
+          <w:b/>
+          <w:bCs/>
+          <w:sz w:val="28"/>
+          <w:szCs w:val="28"/>
+        </w:rPr>
+      </w:pPr>
+    </w:p>
+    <w:p>
+      <w:pPr>
+        <w:rPr>
+          <w:rFonts w:cstheme="minorHAnsi"/>
+          <w:b/>
+          <w:bCs/>
+          <w:sz w:val="28"/>
+          <w:szCs w:val="28"/>
+        </w:rPr>
+      </w:pPr>
+      <w:r>
+        <w:rPr>
+          <w:rFonts w:cstheme="minorHAnsi"/>
+          <w:b/>
+          <w:bCs/>
+          <w:sz w:val="28"/>
+          <w:szCs w:val="28"/>
+        </w:rPr>
+        <w:t>1.2.1)</w:t>
+      </w:r>
+      <w:r>
+        <w:rPr>
+          <w:rFonts w:cstheme="minorHAnsi"/>
+          <w:b/>
+          <w:bCs/>
+          <w:sz w:val="28"/>
+          <w:szCs w:val="28"/>
+        </w:rPr>
+        <w:t>.</w:t>
+      </w:r>
+      <w:r>
+        <w:rPr>
+          <w:rFonts w:cstheme="minorHAnsi"/>
+          <w:b/>
+          <w:bCs/>
+          <w:sz w:val="28"/>
+          <w:szCs w:val="28"/>
+        </w:rPr>
+        <w:t xml:space="preserve"> </w:t>
+      </w:r>
       <w:r>
         <w:rPr>
           <w:rFonts w:cstheme="minorHAnsi"/>
@@ -1809,7 +1937,27 @@
           <w:sz w:val="28"/>
           <w:szCs w:val="28"/>
         </w:rPr>
-        <w:t xml:space="preserve">2 </w:t>
+        <w:t>2</w:t>
+      </w:r>
+      <w:r>
+        <w:rPr>
+          <w:rFonts w:cstheme="minorHAnsi"/>
+          <w:b/>
+          <w:bCs/>
+          <w:sz w:val="28"/>
+          <w:szCs w:val="28"/>
+        </w:rPr>
+        <w:t>).</w:t>
+      </w:r>
+      <w:r>
+        <w:rPr>
+          <w:rFonts w:cstheme="minorHAnsi"/>
+          <w:b/>
+          <w:bCs/>
+          <w:sz w:val="28"/>
+          <w:szCs w:val="28"/>
+        </w:rPr>
+        <w:t xml:space="preserve"> </w:t>
       </w:r>
       <w:r>
         <w:rPr>
@@ -1994,7 +2142,28 @@
           <w:sz w:val="28"/>
           <w:szCs w:val="28"/>
         </w:rPr>
-        <w:t xml:space="preserve">3 </w:t>
+        <w:lastRenderedPageBreak/>
+        <w:t>3</w:t>
+      </w:r>
+      <w:r>
+        <w:rPr>
+          <w:rFonts w:cstheme="minorHAnsi"/>
+          <w:b/>
+          <w:bCs/>
+          <w:sz w:val="28"/>
+          <w:szCs w:val="28"/>
+        </w:rPr>
+        <w:t>).</w:t>
+      </w:r>
+      <w:r>
+        <w:rPr>
+          <w:rFonts w:cstheme="minorHAnsi"/>
+          <w:b/>
+          <w:bCs/>
+          <w:sz w:val="28"/>
+          <w:szCs w:val="28"/>
+        </w:rPr>
+        <w:t xml:space="preserve"> </w:t>
       </w:r>
       <w:r>
         <w:rPr>
@@ -2197,7 +2366,27 @@
           <w:sz w:val="28"/>
           <w:szCs w:val="28"/>
         </w:rPr>
-        <w:t xml:space="preserve">4 </w:t>
+        <w:t>4</w:t>
+      </w:r>
+      <w:r>
+        <w:rPr>
+          <w:rFonts w:cstheme="minorHAnsi"/>
+          <w:b/>
+          <w:bCs/>
+          <w:sz w:val="28"/>
+          <w:szCs w:val="28"/>
+        </w:rPr>
+        <w:t>).</w:t>
+      </w:r>
+      <w:r>
+        <w:rPr>
+          <w:rFonts w:cstheme="minorHAnsi"/>
+          <w:b/>
+          <w:bCs/>
+          <w:sz w:val="28"/>
+          <w:szCs w:val="28"/>
+        </w:rPr>
+        <w:t xml:space="preserve"> </w:t>
       </w:r>
       <w:r>
         <w:rPr>
@@ -2807,7 +2996,27 @@
           <w:sz w:val="28"/>
           <w:szCs w:val="28"/>
         </w:rPr>
-        <w:t xml:space="preserve">4.1 </w:t>
+        <w:t>4.1</w:t>
+      </w:r>
+      <w:r>
+        <w:rPr>
+          <w:rFonts w:cstheme="minorHAnsi"/>
+          <w:b/>
+          <w:bCs/>
+          <w:sz w:val="28"/>
+          <w:szCs w:val="28"/>
+        </w:rPr>
+        <w:t>).</w:t>
+      </w:r>
+      <w:r>
+        <w:rPr>
+          <w:rFonts w:cstheme="minorHAnsi"/>
+          <w:b/>
+          <w:bCs/>
+          <w:sz w:val="28"/>
+          <w:szCs w:val="28"/>
+        </w:rPr>
+        <w:t xml:space="preserve"> </w:t>
       </w:r>
       <w:r>
         <w:rPr>
@@ -2931,19 +3140,25 @@
     </w:p>
     <w:p>
       <w:pPr>
-        <w:pStyle w:val="ListParagraph"/>
-        <w:numPr>
-          <w:ilvl w:val="0"/>
-          <w:numId w:val="17"/>
-        </w:numPr>
-        <w:rPr>
-          <w:rFonts w:cstheme="minorHAnsi"/>
-          <w:b/>
-          <w:bCs/>
-          <w:sz w:val="28"/>
-          <w:szCs w:val="28"/>
-        </w:rPr>
-      </w:pPr>
+        <w:rPr>
+          <w:rFonts w:cstheme="minorHAnsi"/>
+          <w:b/>
+          <w:bCs/>
+          <w:sz w:val="28"/>
+          <w:szCs w:val="28"/>
+        </w:rPr>
+      </w:pPr>
+      <w:r>
+        <w:rPr>
+          <w:rFonts w:cstheme="minorHAnsi"/>
+          <w:b/>
+          <w:bCs/>
+          <w:sz w:val="28"/>
+          <w:szCs w:val="28"/>
+        </w:rPr>
+        <w:lastRenderedPageBreak/>
+        <w:t xml:space="preserve">5). </w:t>
+      </w:r>
       <w:r>
         <w:rPr>
           <w:rFonts w:cstheme="minorHAnsi"/>
@@ -2975,19 +3190,33 @@
           <w:szCs w:val="28"/>
         </w:rPr>
         <w:drawing>
-          <wp:inline distT="0" distB="0" distL="0" distR="0" wp14:anchorId="77204242" wp14:editId="67ECFE3C">
-            <wp:extent cx="5943600" cy="3282950"/>
-            <wp:effectExtent l="0" t="0" r="0" b="0"/>
-            <wp:docPr id="1916399249" name="Picture 1"/>
+          <wp:inline distT="0" distB="0" distL="0" distR="0" wp14:anchorId="0C108620" wp14:editId="73D35335">
+            <wp:extent cx="5943600" cy="2968625"/>
+            <wp:effectExtent l="0" t="0" r="0" b="3175"/>
+            <wp:docPr id="10" name="Content Placeholder 9">
+              <a:extLst xmlns:a="http://schemas.openxmlformats.org/drawingml/2006/main">
+                <a:ext uri="{FF2B5EF4-FFF2-40B4-BE49-F238E27FC236}">
+                  <a16:creationId xmlns:a16="http://schemas.microsoft.com/office/drawing/2014/main" id="{BF1FDA1D-FEE3-80DD-6727-FFC31C53BCB3}"/>
+                </a:ext>
+              </a:extLst>
+            </wp:docPr>
             <wp:cNvGraphicFramePr>
-              <a:graphicFrameLocks xmlns:a="http://schemas.openxmlformats.org/drawingml/2006/main" noChangeAspect="1"/>
+              <a:graphicFrameLocks xmlns:a="http://schemas.openxmlformats.org/drawingml/2006/main" noGrp="1" noChangeAspect="1"/>
             </wp:cNvGraphicFramePr>
             <a:graphic xmlns:a="http://schemas.openxmlformats.org/drawingml/2006/main">
               <a:graphicData uri="http://schemas.openxmlformats.org/drawingml/2006/picture">
                 <pic:pic xmlns:pic="http://schemas.openxmlformats.org/drawingml/2006/picture">
                   <pic:nvPicPr>
-                    <pic:cNvPr id="1916399249" name=""/>
-                    <pic:cNvPicPr/>
+                    <pic:cNvPr id="10" name="Content Placeholder 9">
+                      <a:extLst>
+                        <a:ext uri="{FF2B5EF4-FFF2-40B4-BE49-F238E27FC236}">
+                          <a16:creationId xmlns:a16="http://schemas.microsoft.com/office/drawing/2014/main" id="{BF1FDA1D-FEE3-80DD-6727-FFC31C53BCB3}"/>
+                        </a:ext>
+                      </a:extLst>
+                    </pic:cNvPr>
+                    <pic:cNvPicPr>
+                      <a:picLocks noGrp="1" noChangeAspect="1"/>
+                    </pic:cNvPicPr>
                   </pic:nvPicPr>
                   <pic:blipFill>
                     <a:blip r:embed="rId7"/>
@@ -2998,7 +3227,7 @@
                   <pic:spPr>
                     <a:xfrm>
                       <a:off x="0" y="0"/>
-                      <a:ext cx="5943600" cy="3282950"/>
+                      <a:ext cx="5943600" cy="2968625"/>
                     </a:xfrm>
                     <a:prstGeom prst="rect">
                       <a:avLst/>
@@ -3021,133 +3250,106 @@
           <w:szCs w:val="28"/>
         </w:rPr>
       </w:pPr>
+      <w:r>
+        <w:rPr>
+          <w:rFonts w:cstheme="minorHAnsi"/>
+          <w:b/>
+          <w:bCs/>
+          <w:sz w:val="28"/>
+          <w:szCs w:val="28"/>
+        </w:rPr>
+        <w:t xml:space="preserve">6). </w:t>
+      </w:r>
+      <w:r>
+        <w:rPr>
+          <w:rFonts w:cstheme="minorHAnsi"/>
+          <w:b/>
+          <w:bCs/>
+          <w:sz w:val="28"/>
+          <w:szCs w:val="28"/>
+        </w:rPr>
+        <w:t>AWS Services:</w:t>
+      </w:r>
+    </w:p>
+    <w:p>
+      <w:pPr>
+        <w:rPr>
+          <w:rFonts w:cstheme="minorHAnsi"/>
+          <w:sz w:val="28"/>
+          <w:szCs w:val="28"/>
+        </w:rPr>
+      </w:pPr>
+      <w:r>
+        <w:rPr>
+          <w:rFonts w:cstheme="minorHAnsi"/>
+          <w:sz w:val="28"/>
+          <w:szCs w:val="28"/>
+        </w:rPr>
+        <w:t>AWS (Amazon Web Services) is a comprehensive and widely adopted cloud platform that offers a collection of services to help businesses build, manage, and scale applications without the need for on-premises infrastructure. These services are hosted in Amazon's global network of data centers, providing scalability, reliability, and security.</w:t>
+      </w:r>
+    </w:p>
+    <w:p>
+      <w:pPr>
+        <w:spacing w:after="0"/>
+        <w:rPr>
+          <w:rFonts w:cstheme="minorHAnsi"/>
+          <w:b/>
+          <w:bCs/>
+          <w:sz w:val="28"/>
+          <w:szCs w:val="28"/>
+        </w:rPr>
+      </w:pPr>
+      <w:r>
+        <w:rPr>
+          <w:rFonts w:cstheme="minorHAnsi"/>
+          <w:b/>
+          <w:bCs/>
+          <w:sz w:val="28"/>
+          <w:szCs w:val="28"/>
+        </w:rPr>
+        <w:t xml:space="preserve">6.1). </w:t>
+      </w:r>
+      <w:r>
+        <w:rPr>
+          <w:rFonts w:cstheme="minorHAnsi"/>
+          <w:b/>
+          <w:bCs/>
+          <w:sz w:val="28"/>
+          <w:szCs w:val="28"/>
+        </w:rPr>
+        <w:t>Apache Airflow</w:t>
+      </w:r>
     </w:p>
     <w:p>
       <w:pPr>
         <w:pStyle w:val="ListParagraph"/>
-        <w:numPr>
-          <w:ilvl w:val="0"/>
-          <w:numId w:val="17"/>
-        </w:numPr>
-        <w:rPr>
-          <w:rFonts w:cstheme="minorHAnsi"/>
-          <w:b/>
-          <w:bCs/>
-          <w:sz w:val="28"/>
-          <w:szCs w:val="28"/>
-        </w:rPr>
-      </w:pPr>
-      <w:r>
-        <w:rPr>
-          <w:rFonts w:cstheme="minorHAnsi"/>
-          <w:b/>
-          <w:bCs/>
-          <w:sz w:val="28"/>
-          <w:szCs w:val="28"/>
-        </w:rPr>
-        <w:t>AWS Services:</w:t>
-      </w:r>
-    </w:p>
-    <w:p>
-      <w:pPr>
-        <w:rPr>
-          <w:rFonts w:cstheme="minorHAnsi"/>
-          <w:sz w:val="28"/>
-          <w:szCs w:val="28"/>
-        </w:rPr>
-      </w:pPr>
-      <w:r>
-        <w:rPr>
-          <w:rFonts w:cstheme="minorHAnsi"/>
-          <w:sz w:val="28"/>
-          <w:szCs w:val="28"/>
-        </w:rPr>
-        <w:t>AWS (Amazon Web Services) is a comprehensive and widely adopted cloud platform that offers a collection of services to help businesses build, manage, and scale applications without the need for on-premises infrastructure. These services are hosted in Amazon's global network of data centers, providing scalability, reliability, and security.</w:t>
-      </w:r>
-    </w:p>
-    <w:p>
-      <w:pPr>
-        <w:spacing w:after="0"/>
-        <w:rPr>
-          <w:rFonts w:cstheme="minorHAnsi"/>
-          <w:b/>
-          <w:bCs/>
-          <w:sz w:val="28"/>
-          <w:szCs w:val="28"/>
-        </w:rPr>
-      </w:pPr>
-      <w:r>
-        <w:rPr>
-          <w:rFonts w:cstheme="minorHAnsi"/>
-          <w:b/>
-          <w:bCs/>
-          <w:sz w:val="28"/>
-          <w:szCs w:val="28"/>
-        </w:rPr>
-        <w:t xml:space="preserve">6.1 </w:t>
-      </w:r>
-      <w:r>
-        <w:rPr>
-          <w:rFonts w:cstheme="minorHAnsi"/>
-          <w:b/>
-          <w:bCs/>
-          <w:sz w:val="28"/>
-          <w:szCs w:val="28"/>
-        </w:rPr>
-        <w:t>Apache Airflow</w:t>
-      </w:r>
-    </w:p>
-    <w:p>
-      <w:pPr>
-        <w:spacing w:after="0"/>
-        <w:rPr>
-          <w:rFonts w:cstheme="minorHAnsi"/>
-          <w:sz w:val="28"/>
-          <w:szCs w:val="28"/>
-        </w:rPr>
-      </w:pPr>
-      <w:r>
-        <w:rPr>
-          <w:rFonts w:cstheme="minorHAnsi"/>
-          <w:sz w:val="28"/>
-          <w:szCs w:val="28"/>
-        </w:rPr>
-        <w:br/>
-      </w:r>
-      <w:r>
-        <w:rPr>
-          <w:rFonts w:cstheme="minorHAnsi"/>
-          <w:sz w:val="28"/>
-          <w:szCs w:val="28"/>
-        </w:rPr>
-        <w:t>Apache Airflow is an open-source workflow orchestration platform used to create, schedule, and monitor complex workflows programmatically. It is widely utilized for automating and managing ETL (Extract, Transform, Load) processes, data pipelines, and other task-based workflows.</w:t>
-      </w:r>
-    </w:p>
-    <w:p>
-      <w:pPr>
-        <w:spacing w:after="0"/>
-        <w:rPr>
-          <w:rFonts w:cstheme="minorHAnsi"/>
-          <w:sz w:val="28"/>
-          <w:szCs w:val="28"/>
-        </w:rPr>
-      </w:pPr>
-      <w:r>
-        <w:rPr>
-          <w:rFonts w:cstheme="minorHAnsi"/>
-          <w:sz w:val="28"/>
-          <w:szCs w:val="28"/>
-        </w:rPr>
-        <w:t xml:space="preserve">In this project, Airflow is used to orchestrate and automate the steps involved in constructing and querying the data lake. The workflows are defined as Directed </w:t>
-      </w:r>
-      <w:r>
-        <w:rPr>
-          <w:rFonts w:cstheme="minorHAnsi"/>
-          <w:sz w:val="28"/>
-          <w:szCs w:val="28"/>
-        </w:rPr>
-        <w:lastRenderedPageBreak/>
-        <w:t>Acyclic Graphs (DAGs), which outline the sequence of tasks and their dependencies.</w:t>
+        <w:spacing w:after="0"/>
+        <w:ind w:left="780"/>
+        <w:rPr>
+          <w:rFonts w:cstheme="minorHAnsi"/>
+          <w:b/>
+          <w:bCs/>
+          <w:sz w:val="28"/>
+          <w:szCs w:val="28"/>
+        </w:rPr>
+      </w:pPr>
+    </w:p>
+    <w:p>
+      <w:pPr>
+        <w:spacing w:after="0"/>
+        <w:rPr>
+          <w:rFonts w:cstheme="minorHAnsi"/>
+          <w:sz w:val="28"/>
+          <w:szCs w:val="28"/>
+        </w:rPr>
+      </w:pPr>
+      <w:r>
+        <w:rPr>
+          <w:rFonts w:cstheme="minorHAnsi"/>
+          <w:sz w:val="28"/>
+          <w:szCs w:val="28"/>
+        </w:rPr>
+        <w:t>Apache Airflow triggers the Lambda Function using an API call by programmatically invoking the AWS Lambda service through AWS SDKs. This allows Airflow to directly start the execution of a specific Lambda function as part of the workflow, ensuring seamless integration and automation within the pipeline.</w:t>
       </w:r>
     </w:p>
     <w:p>
@@ -3258,16 +3460,6 @@
         <w:spacing w:after="0"/>
         <w:rPr>
           <w:rFonts w:cstheme="minorHAnsi"/>
-          <w:sz w:val="28"/>
-          <w:szCs w:val="28"/>
-        </w:rPr>
-      </w:pPr>
-    </w:p>
-    <w:p>
-      <w:pPr>
-        <w:spacing w:after="0"/>
-        <w:rPr>
-          <w:rFonts w:cstheme="minorHAnsi"/>
           <w:b/>
           <w:bCs/>
           <w:sz w:val="28"/>
@@ -3283,6 +3475,7 @@
           <w:sz w:val="28"/>
           <w:szCs w:val="28"/>
         </w:rPr>
+        <w:lastRenderedPageBreak/>
         <w:drawing>
           <wp:inline distT="0" distB="0" distL="0" distR="0" wp14:anchorId="48CA9092" wp14:editId="733F2D0B">
             <wp:extent cx="5943600" cy="2722880"/>
@@ -3341,37 +3534,35 @@
           <w:szCs w:val="28"/>
         </w:rPr>
       </w:pPr>
-    </w:p>
-    <w:p>
-      <w:pPr>
-        <w:rPr>
-          <w:rFonts w:cstheme="minorHAnsi"/>
-          <w:b/>
-          <w:bCs/>
-          <w:sz w:val="28"/>
-          <w:szCs w:val="28"/>
-        </w:rPr>
-      </w:pPr>
-    </w:p>
-    <w:p>
-      <w:pPr>
-        <w:rPr>
-          <w:rFonts w:cstheme="minorHAnsi"/>
-          <w:b/>
-          <w:bCs/>
-          <w:sz w:val="28"/>
-          <w:szCs w:val="28"/>
-        </w:rPr>
-      </w:pPr>
-      <w:r>
-        <w:rPr>
-          <w:rFonts w:cstheme="minorHAnsi"/>
-          <w:b/>
-          <w:bCs/>
-          <w:sz w:val="28"/>
-          <w:szCs w:val="28"/>
-        </w:rPr>
-        <w:t xml:space="preserve">6.2 </w:t>
+      <w:r>
+        <w:rPr>
+          <w:rFonts w:cstheme="minorHAnsi"/>
+          <w:b/>
+          <w:bCs/>
+          <w:sz w:val="28"/>
+          <w:szCs w:val="28"/>
+        </w:rPr>
+        <w:t>6.2</w:t>
+      </w:r>
+      <w:r>
+        <w:rPr>
+          <w:rFonts w:cstheme="minorHAnsi"/>
+          <w:b/>
+          <w:bCs/>
+          <w:sz w:val="28"/>
+          <w:szCs w:val="28"/>
+        </w:rPr>
+        <w:t>).</w:t>
+      </w:r>
+      <w:r>
+        <w:rPr>
+          <w:rFonts w:cstheme="minorHAnsi"/>
+          <w:b/>
+          <w:bCs/>
+          <w:sz w:val="28"/>
+          <w:szCs w:val="28"/>
+        </w:rPr>
+        <w:t xml:space="preserve"> </w:t>
       </w:r>
       <w:r>
         <w:rPr>
@@ -3398,37 +3589,197 @@
           <w:sz w:val="28"/>
           <w:szCs w:val="28"/>
         </w:rPr>
-        <w:t xml:space="preserve">AWS Lambda is a serverless compute service used to run code without provisioning or managing servers. In this project, the Lambda function </w:t>
-      </w:r>
-      <w:r>
-        <w:rPr>
-          <w:rFonts w:cstheme="minorHAnsi"/>
-          <w:b/>
-          <w:bCs/>
-          <w:sz w:val="28"/>
-          <w:szCs w:val="28"/>
-        </w:rPr>
-        <w:t>aws-hackathon-lambda-data-lake-querying-pyspark</w:t>
-      </w:r>
-      <w:r>
-        <w:rPr>
-          <w:rFonts w:cstheme="minorHAnsi"/>
-          <w:sz w:val="28"/>
-          <w:szCs w:val="28"/>
-        </w:rPr>
-        <w:t xml:space="preserve"> is utilized to trigger specific tasks in the data lake pipeline, such as invoking workflows, event-driven processing, or sending notifications.</w:t>
-      </w:r>
-    </w:p>
-    <w:p>
-      <w:pPr>
-        <w:rPr>
-          <w:rFonts w:cstheme="minorHAnsi"/>
-          <w:b/>
-          <w:bCs/>
-          <w:sz w:val="28"/>
-          <w:szCs w:val="28"/>
-        </w:rPr>
-      </w:pPr>
+        <w:t xml:space="preserve">The Lambda function is designed to automate the process of triggering an AWS Glue job based on configurations stored in an S3 bucket. </w:t>
+      </w:r>
+      <w:r>
+        <w:rPr>
+          <w:rFonts w:cstheme="minorHAnsi"/>
+          <w:sz w:val="28"/>
+          <w:szCs w:val="28"/>
+        </w:rPr>
+        <w:t>Here is</w:t>
+      </w:r>
+      <w:r>
+        <w:rPr>
+          <w:rFonts w:cstheme="minorHAnsi"/>
+          <w:sz w:val="28"/>
+          <w:szCs w:val="28"/>
+        </w:rPr>
+        <w:t xml:space="preserve"> how it works:</w:t>
+      </w:r>
+    </w:p>
+    <w:p>
+      <w:pPr>
+        <w:rPr>
+          <w:rFonts w:cstheme="minorHAnsi"/>
+          <w:sz w:val="28"/>
+          <w:szCs w:val="28"/>
+        </w:rPr>
+      </w:pPr>
+      <w:r>
+        <w:rPr>
+          <w:rFonts w:cstheme="minorHAnsi"/>
+          <w:b/>
+          <w:bCs/>
+          <w:sz w:val="28"/>
+          <w:szCs w:val="28"/>
+        </w:rPr>
+        <w:t>Lambda Name:</w:t>
+      </w:r>
+      <w:r>
+        <w:rPr>
+          <w:rFonts w:cstheme="minorHAnsi"/>
+          <w:b/>
+          <w:bCs/>
+          <w:sz w:val="28"/>
+          <w:szCs w:val="28"/>
+        </w:rPr>
+        <w:t xml:space="preserve"> </w:t>
+      </w:r>
+      <w:r>
+        <w:rPr>
+          <w:rFonts w:cstheme="minorHAnsi"/>
+          <w:sz w:val="28"/>
+          <w:szCs w:val="28"/>
+        </w:rPr>
+        <w:t xml:space="preserve">aws-hackathon-lambda-data-lake-querying-pyspark </w:t>
+      </w:r>
+    </w:p>
+    <w:p>
+      <w:pPr>
+        <w:numPr>
+          <w:ilvl w:val="0"/>
+          <w:numId w:val="22"/>
+        </w:numPr>
+        <w:rPr>
+          <w:rFonts w:cstheme="minorHAnsi"/>
+          <w:sz w:val="28"/>
+          <w:szCs w:val="28"/>
+        </w:rPr>
+      </w:pPr>
+      <w:r>
+        <w:rPr>
+          <w:rFonts w:cstheme="minorHAnsi"/>
+          <w:b/>
+          <w:bCs/>
+          <w:sz w:val="28"/>
+          <w:szCs w:val="28"/>
+        </w:rPr>
+        <w:t>Read Configuration File from S3</w:t>
+      </w:r>
+      <w:r>
+        <w:rPr>
+          <w:rFonts w:cstheme="minorHAnsi"/>
+          <w:sz w:val="28"/>
+          <w:szCs w:val="28"/>
+        </w:rPr>
+        <w:t>:</w:t>
+      </w:r>
+      <w:r>
+        <w:rPr>
+          <w:rFonts w:cstheme="minorHAnsi"/>
+          <w:sz w:val="28"/>
+          <w:szCs w:val="28"/>
+        </w:rPr>
+        <w:br/>
+        <w:t>The Lambda function retrieves a configuration file (e.g., JSON or YAML) stored in an S3 bucket. This file contains essential parameters such as the Glue job name and any arguments required for the job.</w:t>
+      </w:r>
+    </w:p>
+    <w:p>
+      <w:pPr>
+        <w:numPr>
+          <w:ilvl w:val="0"/>
+          <w:numId w:val="22"/>
+        </w:numPr>
+        <w:rPr>
+          <w:rFonts w:cstheme="minorHAnsi"/>
+          <w:sz w:val="28"/>
+          <w:szCs w:val="28"/>
+        </w:rPr>
+      </w:pPr>
+      <w:r>
+        <w:rPr>
+          <w:rFonts w:cstheme="minorHAnsi"/>
+          <w:b/>
+          <w:bCs/>
+          <w:sz w:val="28"/>
+          <w:szCs w:val="28"/>
+        </w:rPr>
+        <w:t>Parse Configuration Parameters</w:t>
+      </w:r>
+      <w:r>
+        <w:rPr>
+          <w:rFonts w:cstheme="minorHAnsi"/>
+          <w:sz w:val="28"/>
+          <w:szCs w:val="28"/>
+        </w:rPr>
+        <w:t>:</w:t>
+      </w:r>
+      <w:r>
+        <w:rPr>
+          <w:rFonts w:cstheme="minorHAnsi"/>
+          <w:sz w:val="28"/>
+          <w:szCs w:val="28"/>
+        </w:rPr>
+        <w:br/>
+        <w:t>After fetching the file, the Lambda function extracts the Glue job name and other parameters (like input/output S3 paths or processing options) from the file.</w:t>
+      </w:r>
+    </w:p>
+    <w:p>
+      <w:pPr>
+        <w:numPr>
+          <w:ilvl w:val="0"/>
+          <w:numId w:val="22"/>
+        </w:numPr>
+        <w:rPr>
+          <w:rFonts w:cstheme="minorHAnsi"/>
+          <w:sz w:val="28"/>
+          <w:szCs w:val="28"/>
+        </w:rPr>
+      </w:pPr>
+      <w:r>
+        <w:rPr>
+          <w:rFonts w:cstheme="minorHAnsi"/>
+          <w:b/>
+          <w:bCs/>
+          <w:sz w:val="28"/>
+          <w:szCs w:val="28"/>
+        </w:rPr>
+        <w:t>Trigger Glue Job with Parameters</w:t>
+      </w:r>
+      <w:r>
+        <w:rPr>
+          <w:rFonts w:cstheme="minorHAnsi"/>
+          <w:sz w:val="28"/>
+          <w:szCs w:val="28"/>
+        </w:rPr>
+        <w:t>:</w:t>
+      </w:r>
+      <w:r>
+        <w:rPr>
+          <w:rFonts w:cstheme="minorHAnsi"/>
+          <w:sz w:val="28"/>
+          <w:szCs w:val="28"/>
+        </w:rPr>
+        <w:br/>
+        <w:t xml:space="preserve">Using the AWS Glue service, the Lambda function triggers the specified Glue job. The extracted parameters are passed as arguments to customize the Glue job's </w:t>
+      </w:r>
+      <w:r>
+        <w:rPr>
+          <w:rFonts w:cstheme="minorHAnsi"/>
+          <w:sz w:val="28"/>
+          <w:szCs w:val="28"/>
+        </w:rPr>
+        <w:t>behaviour</w:t>
+      </w:r>
+      <w:r>
+        <w:rPr>
+          <w:rFonts w:cstheme="minorHAnsi"/>
+          <w:sz w:val="28"/>
+          <w:szCs w:val="28"/>
+        </w:rPr>
+        <w:t>.</w:t>
+      </w:r>
     </w:p>
     <w:p>
       <w:pPr>
@@ -3516,7 +3867,27 @@
           <w:sz w:val="28"/>
           <w:szCs w:val="28"/>
         </w:rPr>
-        <w:t xml:space="preserve">6.3 </w:t>
+        <w:t>6.3</w:t>
+      </w:r>
+      <w:r>
+        <w:rPr>
+          <w:rFonts w:cstheme="minorHAnsi"/>
+          <w:b/>
+          <w:bCs/>
+          <w:sz w:val="28"/>
+          <w:szCs w:val="28"/>
+        </w:rPr>
+        <w:t>).</w:t>
+      </w:r>
+      <w:r>
+        <w:rPr>
+          <w:rFonts w:cstheme="minorHAnsi"/>
+          <w:b/>
+          <w:bCs/>
+          <w:sz w:val="28"/>
+          <w:szCs w:val="28"/>
+        </w:rPr>
+        <w:t xml:space="preserve"> </w:t>
       </w:r>
       <w:r>
         <w:rPr>
@@ -3531,81 +3902,112 @@
     </w:p>
     <w:p>
       <w:pPr>
-        <w:rPr>
-          <w:rFonts w:cstheme="minorHAnsi"/>
-          <w:sz w:val="28"/>
-          <w:szCs w:val="28"/>
-        </w:rPr>
-      </w:pPr>
-      <w:r>
-        <w:rPr>
-          <w:rFonts w:cstheme="minorHAnsi"/>
-          <w:sz w:val="28"/>
-          <w:szCs w:val="28"/>
-        </w:rPr>
-        <w:t xml:space="preserve">Amazon S3 (Simple Storage Service) is used for storing raw, processed, and structured data within the data lake. It provides scalable, durable, and low-cost storage, serving as the central repository for all project data. In this case, the </w:t>
-      </w:r>
-      <w:r>
-        <w:rPr>
-          <w:rFonts w:cstheme="minorHAnsi"/>
-          <w:b/>
-          <w:bCs/>
+        <w:spacing w:after="0"/>
+        <w:rPr>
+          <w:rFonts w:cstheme="minorHAnsi"/>
+          <w:sz w:val="28"/>
+          <w:szCs w:val="28"/>
+        </w:rPr>
+      </w:pPr>
+      <w:r>
+        <w:rPr>
+          <w:rFonts w:cstheme="minorHAnsi"/>
+          <w:sz w:val="28"/>
+          <w:szCs w:val="28"/>
+        </w:rPr>
+        <w:t>Amazon S3 is used to store raw data and configuration files within the data lake, providing scalable and cost-effective storage. It holds raw data ingested from various sources and essential configuration files. Processed output files are also stored in S3, with the storage location determined dynamically based on runtime.</w:t>
+      </w:r>
+    </w:p>
+    <w:p>
+      <w:pPr>
+        <w:spacing w:after="0"/>
+        <w:rPr>
+          <w:rFonts w:cstheme="minorHAnsi"/>
+          <w:sz w:val="28"/>
+          <w:szCs w:val="28"/>
+        </w:rPr>
+      </w:pPr>
+    </w:p>
+    <w:p>
+      <w:pPr>
+        <w:spacing w:after="0"/>
+        <w:rPr>
+          <w:rFonts w:cstheme="minorHAnsi"/>
+          <w:sz w:val="28"/>
+          <w:szCs w:val="28"/>
+        </w:rPr>
+      </w:pPr>
+      <w:r>
+        <w:rPr>
+          <w:rFonts w:cstheme="minorHAnsi"/>
+          <w:b/>
+          <w:bCs/>
+          <w:sz w:val="28"/>
+          <w:szCs w:val="28"/>
+        </w:rPr>
+        <w:t xml:space="preserve">S3 Bucket Name: </w:t>
+      </w:r>
+      <w:r>
+        <w:rPr>
+          <w:rFonts w:cstheme="minorHAnsi"/>
           <w:sz w:val="28"/>
           <w:szCs w:val="28"/>
         </w:rPr>
         <w:t>aws-hackathon-s3-data-lake-querying-pyspark</w:t>
       </w:r>
-      <w:r>
-        <w:rPr>
-          <w:rFonts w:cstheme="minorHAnsi"/>
-          <w:sz w:val="28"/>
-          <w:szCs w:val="28"/>
-        </w:rPr>
-        <w:t xml:space="preserve"> bucket stores the data ingested from various sources and serves as the foundation for further analysis and querying in the data lake pipeline.</w:t>
-      </w:r>
-    </w:p>
-    <w:p>
-      <w:pPr>
-        <w:spacing w:after="0"/>
-        <w:rPr>
-          <w:rFonts w:cstheme="minorHAnsi"/>
-          <w:sz w:val="28"/>
-          <w:szCs w:val="28"/>
-        </w:rPr>
-      </w:pPr>
-    </w:p>
-    <w:p>
-      <w:pPr>
-        <w:spacing w:after="0"/>
-        <w:rPr>
-          <w:rFonts w:cstheme="minorHAnsi"/>
-          <w:b/>
-          <w:bCs/>
-          <w:sz w:val="28"/>
-          <w:szCs w:val="28"/>
-        </w:rPr>
-      </w:pPr>
-    </w:p>
-    <w:p>
-      <w:pPr>
-        <w:spacing w:after="0"/>
-        <w:rPr>
-          <w:rFonts w:cstheme="minorHAnsi"/>
-          <w:b/>
-          <w:bCs/>
-          <w:sz w:val="28"/>
-          <w:szCs w:val="28"/>
-        </w:rPr>
-      </w:pPr>
-      <w:r>
-        <w:rPr>
-          <w:rFonts w:cstheme="minorHAnsi"/>
-          <w:b/>
-          <w:bCs/>
-          <w:sz w:val="28"/>
-          <w:szCs w:val="28"/>
-        </w:rPr>
-        <w:t xml:space="preserve">6.3.1 S3 </w:t>
+    </w:p>
+    <w:p>
+      <w:pPr>
+        <w:spacing w:after="0"/>
+        <w:rPr>
+          <w:rFonts w:cstheme="minorHAnsi"/>
+          <w:b/>
+          <w:bCs/>
+          <w:sz w:val="28"/>
+          <w:szCs w:val="28"/>
+        </w:rPr>
+      </w:pPr>
+    </w:p>
+    <w:p>
+      <w:pPr>
+        <w:spacing w:after="0"/>
+        <w:rPr>
+          <w:rFonts w:cstheme="minorHAnsi"/>
+          <w:b/>
+          <w:bCs/>
+          <w:sz w:val="28"/>
+          <w:szCs w:val="28"/>
+        </w:rPr>
+      </w:pPr>
+      <w:r>
+        <w:rPr>
+          <w:rFonts w:cstheme="minorHAnsi"/>
+          <w:b/>
+          <w:bCs/>
+          <w:sz w:val="28"/>
+          <w:szCs w:val="28"/>
+        </w:rPr>
+        <w:t>6.3.1</w:t>
+      </w:r>
+      <w:r>
+        <w:rPr>
+          <w:rFonts w:cstheme="minorHAnsi"/>
+          <w:b/>
+          <w:bCs/>
+          <w:sz w:val="28"/>
+          <w:szCs w:val="28"/>
+        </w:rPr>
+        <w:t>).</w:t>
+      </w:r>
+      <w:r>
+        <w:rPr>
+          <w:rFonts w:cstheme="minorHAnsi"/>
+          <w:b/>
+          <w:bCs/>
+          <w:sz w:val="28"/>
+          <w:szCs w:val="28"/>
+        </w:rPr>
+        <w:t xml:space="preserve"> S3 </w:t>
       </w:r>
       <w:r>
         <w:rPr>
@@ -3635,6 +4037,14 @@
         </w:rPr>
         <w:t>| - config</w:t>
       </w:r>
+      <w:r>
+        <w:rPr>
+          <w:rFonts w:cstheme="minorHAnsi"/>
+          <w:sz w:val="28"/>
+          <w:szCs w:val="28"/>
+        </w:rPr>
+        <w:t>/</w:t>
+      </w:r>
     </w:p>
     <w:p>
       <w:pPr>
@@ -3678,6 +4088,38 @@
           <w:szCs w:val="28"/>
         </w:rPr>
         <w:t>| - input_data</w:t>
+      </w:r>
+      <w:r>
+        <w:rPr>
+          <w:rFonts w:cstheme="minorHAnsi"/>
+          <w:sz w:val="28"/>
+          <w:szCs w:val="28"/>
+        </w:rPr>
+        <w:t>/</w:t>
+      </w:r>
+      <w:r>
+        <w:rPr>
+          <w:rFonts w:cstheme="minorHAnsi"/>
+          <w:sz w:val="28"/>
+          <w:szCs w:val="28"/>
+        </w:rPr>
+        <w:t xml:space="preserve"> (</w:t>
+      </w:r>
+      <w:r>
+        <w:rPr>
+          <w:rFonts w:cstheme="minorHAnsi"/>
+          <w:sz w:val="28"/>
+          <w:szCs w:val="28"/>
+        </w:rPr>
+        <w:t>Stores raw data in formats</w:t>
+      </w:r>
+      <w:r>
+        <w:rPr>
+          <w:rFonts w:cstheme="minorHAnsi"/>
+          <w:sz w:val="28"/>
+          <w:szCs w:val="28"/>
+        </w:rPr>
+        <w:t xml:space="preserve"> (CSV and Parquet))</w:t>
       </w:r>
       <w:r>
         <w:rPr>
@@ -3688,6 +4130,14 @@
         <w:br/>
         <w:t xml:space="preserve">      | - csv</w:t>
       </w:r>
+      <w:r>
+        <w:rPr>
+          <w:rFonts w:cstheme="minorHAnsi"/>
+          <w:sz w:val="28"/>
+          <w:szCs w:val="28"/>
+        </w:rPr>
+        <w:t>/</w:t>
+      </w:r>
     </w:p>
     <w:p>
       <w:pPr>
@@ -3724,6 +4174,14 @@
         </w:rPr>
         <w:t xml:space="preserve">      | - parquet</w:t>
       </w:r>
+      <w:r>
+        <w:rPr>
+          <w:rFonts w:cstheme="minorHAnsi"/>
+          <w:sz w:val="28"/>
+          <w:szCs w:val="28"/>
+        </w:rPr>
+        <w:t>/</w:t>
+      </w:r>
     </w:p>
     <w:p>
       <w:pPr>
@@ -3760,25 +4218,74 @@
         </w:rPr>
         <w:t>| - output</w:t>
       </w:r>
-    </w:p>
-    <w:p>
-      <w:pPr>
-        <w:spacing w:after="0"/>
-        <w:rPr>
-          <w:rFonts w:cstheme="minorHAnsi"/>
-          <w:sz w:val="28"/>
-          <w:szCs w:val="28"/>
-        </w:rPr>
-      </w:pPr>
-      <w:r>
-        <w:rPr>
-          <w:rFonts w:cstheme="minorHAnsi"/>
-          <w:sz w:val="28"/>
-          <w:szCs w:val="28"/>
-        </w:rPr>
-        <w:tab/>
-        <w:t>| - The output file store in based on run time</w:t>
-      </w:r>
+      <w:r>
+        <w:rPr>
+          <w:rFonts w:cstheme="minorHAnsi"/>
+          <w:sz w:val="28"/>
+          <w:szCs w:val="28"/>
+        </w:rPr>
+        <w:t>/</w:t>
+      </w:r>
+    </w:p>
+    <w:p>
+      <w:pPr>
+        <w:spacing w:after="0"/>
+        <w:rPr>
+          <w:rFonts w:cstheme="minorHAnsi"/>
+          <w:sz w:val="28"/>
+          <w:szCs w:val="28"/>
+        </w:rPr>
+      </w:pPr>
+      <w:r>
+        <w:rPr>
+          <w:rFonts w:cstheme="minorHAnsi"/>
+          <w:sz w:val="28"/>
+          <w:szCs w:val="28"/>
+        </w:rPr>
+        <w:t xml:space="preserve">     </w:t>
+      </w:r>
+      <w:r>
+        <w:rPr>
+          <w:rFonts w:cstheme="minorHAnsi"/>
+          <w:sz w:val="28"/>
+          <w:szCs w:val="28"/>
+        </w:rPr>
+        <w:t xml:space="preserve">| - </w:t>
+      </w:r>
+      <w:r>
+        <w:rPr>
+          <w:rFonts w:cstheme="minorHAnsi"/>
+          <w:sz w:val="28"/>
+          <w:szCs w:val="28"/>
+        </w:rPr>
+        <w:t>Stores processed output files based on runtime</w:t>
+      </w:r>
+      <w:r>
+        <w:rPr>
+          <w:rFonts w:cstheme="minorHAnsi"/>
+          <w:sz w:val="28"/>
+          <w:szCs w:val="28"/>
+        </w:rPr>
+        <w:t xml:space="preserve"> (CSV or Parquet)</w:t>
+      </w:r>
+      <w:r>
+        <w:rPr>
+          <w:rFonts w:cstheme="minorHAnsi"/>
+          <w:sz w:val="28"/>
+          <w:szCs w:val="28"/>
+        </w:rPr>
+        <w:t>.</w:t>
+      </w:r>
+    </w:p>
+    <w:p>
+      <w:pPr>
+        <w:spacing w:after="0"/>
+        <w:rPr>
+          <w:rFonts w:cstheme="minorHAnsi"/>
+          <w:sz w:val="28"/>
+          <w:szCs w:val="28"/>
+        </w:rPr>
+      </w:pPr>
     </w:p>
     <w:p>
       <w:pPr>
@@ -3875,7 +4382,27 @@
           <w:sz w:val="28"/>
           <w:szCs w:val="28"/>
         </w:rPr>
-        <w:t xml:space="preserve">6.4 </w:t>
+        <w:t>6.4</w:t>
+      </w:r>
+      <w:r>
+        <w:rPr>
+          <w:rFonts w:cstheme="minorHAnsi"/>
+          <w:b/>
+          <w:bCs/>
+          <w:sz w:val="28"/>
+          <w:szCs w:val="28"/>
+        </w:rPr>
+        <w:t>).</w:t>
+      </w:r>
+      <w:r>
+        <w:rPr>
+          <w:rFonts w:cstheme="minorHAnsi"/>
+          <w:b/>
+          <w:bCs/>
+          <w:sz w:val="28"/>
+          <w:szCs w:val="28"/>
+        </w:rPr>
+        <w:t xml:space="preserve"> </w:t>
       </w:r>
       <w:r>
         <w:rPr>
@@ -3913,56 +4440,58 @@
           <w:sz w:val="28"/>
           <w:szCs w:val="28"/>
         </w:rPr>
-        <w:t xml:space="preserve">AWS Glue is a fully managed ETL (Extract, Transform, Load) service that automates the process of data discovery, transformation, and loading into data lakes or warehouses. In this project, </w:t>
-      </w:r>
-      <w:r>
-        <w:rPr>
-          <w:rFonts w:cstheme="minorHAnsi"/>
-          <w:b/>
-          <w:bCs/>
+        <w:t>This AWS Glue script automates the process of reading raw data (CSV or Parquet) from an S3 bucket, performing transformations, and writing the processed data back to S3. It handles transformations such as filling null values, removing duplicates, and aggregating data. The script then runs an SQL query on the transformed data using Spark SQL, allowing for flexible and powerful data analysis. After processing, it triggers an AWS Glue crawler to catalog the new data and sends email notifications via SNS about job status, including successes and failures. This solution simplifies the automation of data processing, transformation, and querying workflows in a data lake environment.</w:t>
+      </w:r>
+    </w:p>
+    <w:p>
+      <w:pPr>
+        <w:spacing w:after="0"/>
+        <w:rPr>
+          <w:rFonts w:cstheme="minorHAnsi"/>
+          <w:sz w:val="28"/>
+          <w:szCs w:val="28"/>
+        </w:rPr>
+      </w:pPr>
+    </w:p>
+    <w:p>
+      <w:pPr>
+        <w:spacing w:after="0"/>
+        <w:rPr>
+          <w:rFonts w:cstheme="minorHAnsi"/>
+          <w:b/>
+          <w:bCs/>
+          <w:sz w:val="28"/>
+          <w:szCs w:val="28"/>
+        </w:rPr>
+      </w:pPr>
+      <w:r>
+        <w:rPr>
+          <w:rFonts w:cstheme="minorHAnsi"/>
+          <w:b/>
+          <w:bCs/>
+          <w:sz w:val="28"/>
+          <w:szCs w:val="28"/>
+        </w:rPr>
+        <w:t>AWS Glue Name:</w:t>
+      </w:r>
+      <w:r>
+        <w:rPr>
+          <w:rFonts w:cstheme="minorHAnsi"/>
+          <w:b/>
+          <w:bCs/>
+          <w:sz w:val="28"/>
+          <w:szCs w:val="28"/>
+        </w:rPr>
+        <w:t xml:space="preserve"> </w:t>
+      </w:r>
+      <w:r>
+        <w:rPr>
+          <w:rFonts w:cstheme="minorHAnsi"/>
           <w:sz w:val="28"/>
           <w:szCs w:val="28"/>
         </w:rPr>
         <w:t>aws-hackathon-glue-data-lake-querying-pyspark</w:t>
       </w:r>
-      <w:r>
-        <w:rPr>
-          <w:rFonts w:cstheme="minorHAnsi"/>
-          <w:sz w:val="28"/>
-          <w:szCs w:val="28"/>
-        </w:rPr>
-        <w:t xml:space="preserve"> is the Glue job that processes data, performs necessary transformations, and prepares it for querying in Amazon Athena. Glue simplifies the management of ETL workflows, enabling faster data processing and more efficient querying of large datasets.</w:t>
-      </w:r>
-    </w:p>
-    <w:p>
-      <w:pPr>
-        <w:spacing w:after="0"/>
-        <w:rPr>
-          <w:rFonts w:cstheme="minorHAnsi"/>
-          <w:sz w:val="28"/>
-          <w:szCs w:val="28"/>
-        </w:rPr>
-      </w:pPr>
-    </w:p>
-    <w:p>
-      <w:pPr>
-        <w:spacing w:after="0"/>
-        <w:rPr>
-          <w:rFonts w:cstheme="minorHAnsi"/>
-          <w:sz w:val="28"/>
-          <w:szCs w:val="28"/>
-        </w:rPr>
-      </w:pPr>
-    </w:p>
-    <w:p>
-      <w:pPr>
-        <w:spacing w:after="0"/>
-        <w:rPr>
-          <w:rFonts w:cstheme="minorHAnsi"/>
-          <w:sz w:val="28"/>
-          <w:szCs w:val="28"/>
-        </w:rPr>
-      </w:pPr>
     </w:p>
     <w:p>
       <w:pPr>
@@ -4036,16 +4565,6 @@
           </wp:inline>
         </w:drawing>
       </w:r>
-    </w:p>
-    <w:p>
-      <w:pPr>
-        <w:spacing w:after="0"/>
-        <w:rPr>
-          <w:rFonts w:cstheme="minorHAnsi"/>
-          <w:sz w:val="28"/>
-          <w:szCs w:val="28"/>
-        </w:rPr>
-      </w:pPr>
     </w:p>
     <w:p>
       <w:pPr>
@@ -4142,7 +4661,27 @@
           <w:sz w:val="28"/>
           <w:szCs w:val="28"/>
         </w:rPr>
-        <w:t xml:space="preserve">6.5 </w:t>
+        <w:t>6.5</w:t>
+      </w:r>
+      <w:r>
+        <w:rPr>
+          <w:rFonts w:cstheme="minorHAnsi"/>
+          <w:b/>
+          <w:bCs/>
+          <w:sz w:val="28"/>
+          <w:szCs w:val="28"/>
+        </w:rPr>
+        <w:t>).</w:t>
+      </w:r>
+      <w:r>
+        <w:rPr>
+          <w:rFonts w:cstheme="minorHAnsi"/>
+          <w:b/>
+          <w:bCs/>
+          <w:sz w:val="28"/>
+          <w:szCs w:val="28"/>
+        </w:rPr>
+        <w:t xml:space="preserve"> </w:t>
       </w:r>
       <w:r>
         <w:rPr>
@@ -4182,62 +4721,96 @@
           <w:sz w:val="28"/>
           <w:szCs w:val="28"/>
         </w:rPr>
-        <w:t xml:space="preserve">AWS Glue Crawlers automatically discover and catalog metadata from data stored in Amazon S3, allowing you to efficiently query and </w:t>
-      </w:r>
-      <w:r>
-        <w:rPr>
-          <w:rFonts w:cstheme="minorHAnsi"/>
-          <w:sz w:val="28"/>
-          <w:szCs w:val="28"/>
-        </w:rPr>
-        <w:t>analyse</w:t>
-      </w:r>
-      <w:r>
-        <w:rPr>
-          <w:rFonts w:cstheme="minorHAnsi"/>
-          <w:sz w:val="28"/>
-          <w:szCs w:val="28"/>
-        </w:rPr>
-        <w:t xml:space="preserve"> the data with tools like Amazon Athena. In this project, the </w:t>
-      </w:r>
-      <w:r>
-        <w:rPr>
-          <w:rFonts w:cstheme="minorHAnsi"/>
-          <w:b/>
-          <w:bCs/>
+        <w:t xml:space="preserve">The AWS Glue Crawler automatically discovers and </w:t>
+      </w:r>
+      <w:r>
+        <w:rPr>
+          <w:rFonts w:cstheme="minorHAnsi"/>
+          <w:sz w:val="28"/>
+          <w:szCs w:val="28"/>
+        </w:rPr>
+        <w:t>catalogues</w:t>
+      </w:r>
+      <w:r>
+        <w:rPr>
+          <w:rFonts w:cstheme="minorHAnsi"/>
+          <w:sz w:val="28"/>
+          <w:szCs w:val="28"/>
+        </w:rPr>
+        <w:t xml:space="preserve"> metadata from data stored in Amazon S3. </w:t>
+      </w:r>
+      <w:r>
+        <w:rPr>
+          <w:rFonts w:cstheme="minorHAnsi"/>
+          <w:sz w:val="28"/>
+          <w:szCs w:val="28"/>
+        </w:rPr>
+        <w:t>T</w:t>
+      </w:r>
+      <w:r>
+        <w:rPr>
+          <w:rFonts w:cstheme="minorHAnsi"/>
+          <w:sz w:val="28"/>
+          <w:szCs w:val="28"/>
+        </w:rPr>
+        <w:t xml:space="preserve">he Glue Crawler scans the output folder in Amazon S3, infers the schema of the processed data, and updates the AWS Glue Data Catalog by creating tables and defining their structure. This enables seamless querying of the data in Athena. The crawler is triggered based on the data written to the output folder, ensuring that new data is automatically </w:t>
+      </w:r>
+      <w:r>
+        <w:rPr>
+          <w:rFonts w:cstheme="minorHAnsi"/>
+          <w:sz w:val="28"/>
+          <w:szCs w:val="28"/>
+        </w:rPr>
+        <w:t>catalogued</w:t>
+      </w:r>
+      <w:r>
+        <w:rPr>
+          <w:rFonts w:cstheme="minorHAnsi"/>
+          <w:sz w:val="28"/>
+          <w:szCs w:val="28"/>
+        </w:rPr>
+        <w:t xml:space="preserve"> and available for analysis without manual intervention.</w:t>
+      </w:r>
+    </w:p>
+    <w:p>
+      <w:pPr>
+        <w:spacing w:after="0"/>
+        <w:rPr>
+          <w:rFonts w:cstheme="minorHAnsi"/>
+          <w:sz w:val="28"/>
+          <w:szCs w:val="28"/>
+        </w:rPr>
+      </w:pPr>
+    </w:p>
+    <w:p>
+      <w:pPr>
+        <w:spacing w:after="0"/>
+        <w:rPr>
+          <w:rFonts w:cstheme="minorHAnsi"/>
+          <w:b/>
+          <w:bCs/>
+          <w:sz w:val="28"/>
+          <w:szCs w:val="28"/>
+        </w:rPr>
+      </w:pPr>
+      <w:r>
+        <w:rPr>
+          <w:rFonts w:cstheme="minorHAnsi"/>
+          <w:b/>
+          <w:bCs/>
+          <w:sz w:val="28"/>
+          <w:szCs w:val="28"/>
+        </w:rPr>
+        <w:t xml:space="preserve">Glue Crawler Name: </w:t>
+      </w:r>
+      <w:r>
+        <w:rPr>
+          <w:rFonts w:cstheme="minorHAnsi"/>
           <w:sz w:val="28"/>
           <w:szCs w:val="28"/>
         </w:rPr>
         <w:t>aws-hackathon-crawler-data-lake-querying-pyspark</w:t>
       </w:r>
-      <w:r>
-        <w:rPr>
-          <w:rFonts w:cstheme="minorHAnsi"/>
-          <w:sz w:val="28"/>
-          <w:szCs w:val="28"/>
-        </w:rPr>
-        <w:t xml:space="preserve"> Glue Crawler is used to scan the data stored in Amazon S3, infer the schema, and populate the AWS Glue Data Catalog. This makes the data ready for querying in Athena by creating tables and defining their structure.</w:t>
-      </w:r>
-    </w:p>
-    <w:p>
-      <w:pPr>
-        <w:spacing w:after="0"/>
-        <w:rPr>
-          <w:rFonts w:cstheme="minorHAnsi"/>
-          <w:sz w:val="28"/>
-          <w:szCs w:val="28"/>
-        </w:rPr>
-      </w:pPr>
-    </w:p>
-    <w:p>
-      <w:pPr>
-        <w:spacing w:after="0"/>
-        <w:rPr>
-          <w:rFonts w:cstheme="minorHAnsi"/>
-          <w:sz w:val="28"/>
-          <w:szCs w:val="28"/>
-        </w:rPr>
-      </w:pPr>
     </w:p>
     <w:p>
       <w:pPr>
@@ -4266,9 +4839,9 @@
           <w:szCs w:val="28"/>
         </w:rPr>
         <w:drawing>
-          <wp:inline distT="0" distB="0" distL="0" distR="0" wp14:anchorId="1907BB98" wp14:editId="4484FF2C">
-            <wp:extent cx="5943600" cy="2411730"/>
-            <wp:effectExtent l="0" t="0" r="0" b="7620"/>
+          <wp:inline distT="0" distB="0" distL="0" distR="0" wp14:anchorId="1907BB98" wp14:editId="0AB3C84B">
+            <wp:extent cx="5509260" cy="2235488"/>
+            <wp:effectExtent l="0" t="0" r="0" b="0"/>
             <wp:docPr id="445161217" name="Picture 1"/>
             <wp:cNvGraphicFramePr>
               <a:graphicFrameLocks xmlns:a="http://schemas.openxmlformats.org/drawingml/2006/main" noChangeAspect="1"/>
@@ -4289,7 +4862,7 @@
                   <pic:spPr>
                     <a:xfrm>
                       <a:off x="0" y="0"/>
-                      <a:ext cx="5943600" cy="2411730"/>
+                      <a:ext cx="5511708" cy="2236481"/>
                     </a:xfrm>
                     <a:prstGeom prst="rect">
                       <a:avLst/>
@@ -4332,7 +4905,27 @@
           <w:szCs w:val="28"/>
         </w:rPr>
         <w:lastRenderedPageBreak/>
-        <w:t xml:space="preserve">6.6 </w:t>
+        <w:t>6.6</w:t>
+      </w:r>
+      <w:r>
+        <w:rPr>
+          <w:rFonts w:cstheme="minorHAnsi"/>
+          <w:b/>
+          <w:bCs/>
+          <w:sz w:val="28"/>
+          <w:szCs w:val="28"/>
+        </w:rPr>
+        <w:t>).</w:t>
+      </w:r>
+      <w:r>
+        <w:rPr>
+          <w:rFonts w:cstheme="minorHAnsi"/>
+          <w:b/>
+          <w:bCs/>
+          <w:sz w:val="28"/>
+          <w:szCs w:val="28"/>
+        </w:rPr>
+        <w:t xml:space="preserve"> </w:t>
       </w:r>
       <w:r>
         <w:rPr>
@@ -4372,26 +4965,34 @@
           <w:sz w:val="28"/>
           <w:szCs w:val="28"/>
         </w:rPr>
-        <w:t xml:space="preserve">Amazon CloudWatch Logs is a monitoring and logging service that enables you to collect, store, and access logs from various AWS services, including AWS Glue, Lambda, and more. In this project, </w:t>
-      </w:r>
-      <w:r>
-        <w:rPr>
-          <w:rFonts w:cstheme="minorHAnsi"/>
-          <w:b/>
-          <w:bCs/>
-          <w:sz w:val="28"/>
-          <w:szCs w:val="28"/>
-        </w:rPr>
-        <w:t>CloudWatch Logs</w:t>
-      </w:r>
-      <w:r>
-        <w:rPr>
-          <w:rFonts w:cstheme="minorHAnsi"/>
-          <w:sz w:val="28"/>
-          <w:szCs w:val="28"/>
-        </w:rPr>
-        <w:t xml:space="preserve"> is used to capture and store logs generated by the services within the data lake pipeline (e.g., AWS Glue jobs, Lambda functions). This helps in debugging, monitoring performance, and maintaining operational health by tracking the execution details and errors across the entire workflow.</w:t>
-      </w:r>
+        <w:t xml:space="preserve">Amazon CloudWatch Logs is used to capture and store logs from AWS services like AWS Glue and Lambda within the data lake pipeline. In </w:t>
+      </w:r>
+      <w:r>
+        <w:rPr>
+          <w:rFonts w:cstheme="minorHAnsi"/>
+          <w:sz w:val="28"/>
+          <w:szCs w:val="28"/>
+        </w:rPr>
+        <w:t>our</w:t>
+      </w:r>
+      <w:r>
+        <w:rPr>
+          <w:rFonts w:cstheme="minorHAnsi"/>
+          <w:sz w:val="28"/>
+          <w:szCs w:val="28"/>
+        </w:rPr>
+        <w:t xml:space="preserve"> project, CloudWatch Logs helps track the execution details of AWS Glue jobs, including job status, errors, and performance metrics. This enables efficient debugging, performance monitoring, and ensures operational health. By storing detailed logs, it allows easy tracking of the entire data processing workflow, helping maintain smooth and error-free operations.</w:t>
+      </w:r>
+    </w:p>
+    <w:p>
+      <w:pPr>
+        <w:spacing w:after="0"/>
+        <w:rPr>
+          <w:rFonts w:cstheme="minorHAnsi"/>
+          <w:sz w:val="28"/>
+          <w:szCs w:val="28"/>
+        </w:rPr>
+      </w:pPr>
     </w:p>
     <w:p>
       <w:pPr>
@@ -4550,16 +5151,6 @@
         <w:spacing w:after="0"/>
         <w:rPr>
           <w:rFonts w:cstheme="minorHAnsi"/>
-          <w:sz w:val="28"/>
-          <w:szCs w:val="28"/>
-        </w:rPr>
-      </w:pPr>
-    </w:p>
-    <w:p>
-      <w:pPr>
-        <w:spacing w:after="0"/>
-        <w:rPr>
-          <w:rFonts w:cstheme="minorHAnsi"/>
           <w:b/>
           <w:bCs/>
           <w:sz w:val="28"/>
@@ -4575,7 +5166,27 @@
           <w:szCs w:val="28"/>
         </w:rPr>
         <w:lastRenderedPageBreak/>
-        <w:t xml:space="preserve">6.7 </w:t>
+        <w:t>6.7</w:t>
+      </w:r>
+      <w:r>
+        <w:rPr>
+          <w:rFonts w:cstheme="minorHAnsi"/>
+          <w:b/>
+          <w:bCs/>
+          <w:sz w:val="28"/>
+          <w:szCs w:val="28"/>
+        </w:rPr>
+        <w:t>).</w:t>
+      </w:r>
+      <w:r>
+        <w:rPr>
+          <w:rFonts w:cstheme="minorHAnsi"/>
+          <w:b/>
+          <w:bCs/>
+          <w:sz w:val="28"/>
+          <w:szCs w:val="28"/>
+        </w:rPr>
+        <w:t xml:space="preserve"> </w:t>
       </w:r>
       <w:r>
         <w:rPr>
@@ -4603,25 +5214,59 @@
           <w:sz w:val="28"/>
           <w:szCs w:val="28"/>
         </w:rPr>
-        <w:t xml:space="preserve">Amazon Simple Notification Service (SNS) is a fully managed messaging service used to send notifications from applications or AWS services. In this project, </w:t>
-      </w:r>
-      <w:r>
-        <w:rPr>
-          <w:rFonts w:cstheme="minorHAnsi"/>
-          <w:b/>
-          <w:bCs/>
-          <w:sz w:val="28"/>
-          <w:szCs w:val="28"/>
-        </w:rPr>
-        <w:t>SNS Notification</w:t>
-      </w:r>
-      <w:r>
-        <w:rPr>
-          <w:rFonts w:cstheme="minorHAnsi"/>
-          <w:sz w:val="28"/>
-          <w:szCs w:val="28"/>
-        </w:rPr>
-        <w:t xml:space="preserve"> is utilized to send alerts for important events such as job completions, failures, or any other significant state changes in the data lake pipeline. SNS ensures timely and automated communication by sending notifications via email, SMS, or other protocols.</w:t>
+        <w:t xml:space="preserve">Amazon Simple Notification Service (SNS) is used in </w:t>
+      </w:r>
+      <w:r>
+        <w:rPr>
+          <w:rFonts w:cstheme="minorHAnsi"/>
+          <w:sz w:val="28"/>
+          <w:szCs w:val="28"/>
+        </w:rPr>
+        <w:t>our</w:t>
+      </w:r>
+      <w:r>
+        <w:rPr>
+          <w:rFonts w:cstheme="minorHAnsi"/>
+          <w:sz w:val="28"/>
+          <w:szCs w:val="28"/>
+        </w:rPr>
+        <w:t xml:space="preserve"> project to send automated notifications for important events such as job completions, failures, or significant state changes in the data lake pipeline. Based on the execution status, SNS sends a notification indicating either a </w:t>
+      </w:r>
+      <w:r>
+        <w:rPr>
+          <w:rFonts w:cstheme="minorHAnsi"/>
+          <w:b/>
+          <w:bCs/>
+          <w:sz w:val="28"/>
+          <w:szCs w:val="28"/>
+        </w:rPr>
+        <w:t>successful execution</w:t>
+      </w:r>
+      <w:r>
+        <w:rPr>
+          <w:rFonts w:cstheme="minorHAnsi"/>
+          <w:sz w:val="28"/>
+          <w:szCs w:val="28"/>
+        </w:rPr>
+        <w:t xml:space="preserve"> or a </w:t>
+      </w:r>
+      <w:r>
+        <w:rPr>
+          <w:rFonts w:cstheme="minorHAnsi"/>
+          <w:b/>
+          <w:bCs/>
+          <w:sz w:val="28"/>
+          <w:szCs w:val="28"/>
+        </w:rPr>
+        <w:t>failure</w:t>
+      </w:r>
+      <w:r>
+        <w:rPr>
+          <w:rFonts w:cstheme="minorHAnsi"/>
+          <w:sz w:val="28"/>
+          <w:szCs w:val="28"/>
+        </w:rPr>
+        <w:t>. If the job completes successfully, SNS sends a success notification, while in the case of an error or failure, a failure notification is sent, keeping the team informed in real-time via email or SMS. This ensures timely communication and proactive monitoring of the pipeline's health.</w:t>
       </w:r>
     </w:p>
     <w:p>
@@ -4798,7 +5443,7 @@
           <v:shape id="_x0000_i1025" type="#_x0000_t75" style="width:76.2pt;height:49.2pt" o:ole="">
             <v:imagedata r:id="rId18" o:title=""/>
           </v:shape>
-          <o:OLEObject Type="Embed" ProgID="Package" ShapeID="_x0000_i1025" DrawAspect="Icon" ObjectID="_1794226195" r:id="rId19"/>
+          <o:OLEObject Type="Embed" ProgID="Package" ShapeID="_x0000_i1025" DrawAspect="Icon" ObjectID="_1794248711" r:id="rId19"/>
         </w:object>
       </w:r>
     </w:p>
@@ -4825,26 +5470,6 @@
         <w:spacing w:after="0"/>
         <w:rPr>
           <w:rFonts w:cstheme="minorHAnsi"/>
-          <w:sz w:val="28"/>
-          <w:szCs w:val="28"/>
-        </w:rPr>
-      </w:pPr>
-    </w:p>
-    <w:p>
-      <w:pPr>
-        <w:spacing w:after="0"/>
-        <w:rPr>
-          <w:rFonts w:cstheme="minorHAnsi"/>
-          <w:sz w:val="28"/>
-          <w:szCs w:val="28"/>
-        </w:rPr>
-      </w:pPr>
-    </w:p>
-    <w:p>
-      <w:pPr>
-        <w:spacing w:after="0"/>
-        <w:rPr>
-          <w:rFonts w:cstheme="minorHAnsi"/>
           <w:b/>
           <w:bCs/>
           <w:sz w:val="28"/>
@@ -4860,7 +5485,27 @@
           <w:szCs w:val="28"/>
         </w:rPr>
         <w:lastRenderedPageBreak/>
-        <w:t xml:space="preserve">6.8 </w:t>
+        <w:t>6.8</w:t>
+      </w:r>
+      <w:r>
+        <w:rPr>
+          <w:rFonts w:cstheme="minorHAnsi"/>
+          <w:b/>
+          <w:bCs/>
+          <w:sz w:val="28"/>
+          <w:szCs w:val="28"/>
+        </w:rPr>
+        <w:t>).</w:t>
+      </w:r>
+      <w:r>
+        <w:rPr>
+          <w:rFonts w:cstheme="minorHAnsi"/>
+          <w:b/>
+          <w:bCs/>
+          <w:sz w:val="28"/>
+          <w:szCs w:val="28"/>
+        </w:rPr>
+        <w:t xml:space="preserve"> </w:t>
       </w:r>
       <w:r>
         <w:rPr>
@@ -4898,7 +5543,55 @@
           <w:sz w:val="28"/>
           <w:szCs w:val="28"/>
         </w:rPr>
-        <w:t>Amazon Athena is a serverless interactive query service that allows you to analyse data directly in Amazon S3 using standard SQL. In this project, Amazon Athena is used to query the processed data stored in the data lake (Amazon S3) and retrieve insights using SQL queries. With its pay-per-query pricing model, Athena enables cost-effective and scalable querying of large datasets without the need to manage infrastructure.</w:t>
+        <w:t xml:space="preserve">Amazon Athena is a serverless interactive query service that enables you to analyze data directly in Amazon S3 using standard SQL. In </w:t>
+      </w:r>
+      <w:r>
+        <w:rPr>
+          <w:rFonts w:cstheme="minorHAnsi"/>
+          <w:sz w:val="28"/>
+          <w:szCs w:val="28"/>
+        </w:rPr>
+        <w:t>our</w:t>
+      </w:r>
+      <w:r>
+        <w:rPr>
+          <w:rFonts w:cstheme="minorHAnsi"/>
+          <w:sz w:val="28"/>
+          <w:szCs w:val="28"/>
+        </w:rPr>
+        <w:t xml:space="preserve"> project, Athena is used to query the processed data stored in the data lake on S3. After the AWS Glue Crawler scans and </w:t>
+      </w:r>
+      <w:r>
+        <w:rPr>
+          <w:rFonts w:cstheme="minorHAnsi"/>
+          <w:sz w:val="28"/>
+          <w:szCs w:val="28"/>
+        </w:rPr>
+        <w:t>catalogues</w:t>
+      </w:r>
+      <w:r>
+        <w:rPr>
+          <w:rFonts w:cstheme="minorHAnsi"/>
+          <w:sz w:val="28"/>
+          <w:szCs w:val="28"/>
+        </w:rPr>
+        <w:t xml:space="preserve"> the data, it automatically creates tables in the Athena Data Catalog, defining the structure of the data. Using Athena’s query editor, users can run SQL queries on these tables to retrieve insights and view the </w:t>
+      </w:r>
+      <w:r>
+        <w:rPr>
+          <w:rFonts w:cstheme="minorHAnsi"/>
+          <w:sz w:val="28"/>
+          <w:szCs w:val="28"/>
+        </w:rPr>
+        <w:t>results</w:t>
+      </w:r>
+      <w:r>
+        <w:rPr>
+          <w:rFonts w:cstheme="minorHAnsi"/>
+          <w:sz w:val="28"/>
+          <w:szCs w:val="28"/>
+        </w:rPr>
+        <w:t>.</w:t>
       </w:r>
     </w:p>
     <w:p>
@@ -5070,18 +5763,6 @@
           <w:szCs w:val="28"/>
         </w:rPr>
       </w:pPr>
-    </w:p>
-    <w:p>
-      <w:pPr>
-        <w:spacing w:after="0"/>
-        <w:rPr>
-          <w:rFonts w:cstheme="minorHAnsi"/>
-          <w:b/>
-          <w:bCs/>
-          <w:sz w:val="28"/>
-          <w:szCs w:val="28"/>
-        </w:rPr>
-      </w:pPr>
       <w:r>
         <w:rPr>
           <w:rFonts w:cstheme="minorHAnsi"/>
@@ -5091,7 +5772,27 @@
           <w:szCs w:val="28"/>
         </w:rPr>
         <w:lastRenderedPageBreak/>
-        <w:t xml:space="preserve">6.9 </w:t>
+        <w:t>6.9</w:t>
+      </w:r>
+      <w:r>
+        <w:rPr>
+          <w:rFonts w:cstheme="minorHAnsi"/>
+          <w:b/>
+          <w:bCs/>
+          <w:sz w:val="28"/>
+          <w:szCs w:val="28"/>
+        </w:rPr>
+        <w:t>).</w:t>
+      </w:r>
+      <w:r>
+        <w:rPr>
+          <w:rFonts w:cstheme="minorHAnsi"/>
+          <w:b/>
+          <w:bCs/>
+          <w:sz w:val="28"/>
+          <w:szCs w:val="28"/>
+        </w:rPr>
+        <w:t xml:space="preserve"> </w:t>
       </w:r>
       <w:r>
         <w:rPr>
@@ -5129,8 +5830,142 @@
           <w:sz w:val="28"/>
           <w:szCs w:val="28"/>
         </w:rPr>
-        <w:t>AWS Identity and Access Management (IAM) allows you to securely control access to AWS services and resources. In this project, IAM is used to define and manage the roles and permissions that allow AWS services (such as Lambda, Glue, S3, Athena, etc.) to interact with each other. IAM ensures that each service has the required permissions to access and modify data securely, while also enforcing security policies to prevent unauthorized access.</w:t>
-      </w:r>
+        <w:t xml:space="preserve">AWS Identity and Access Management (IAM) allows you to securely control access to AWS services and resources. In </w:t>
+      </w:r>
+      <w:r>
+        <w:rPr>
+          <w:rFonts w:cstheme="minorHAnsi"/>
+          <w:sz w:val="28"/>
+          <w:szCs w:val="28"/>
+        </w:rPr>
+        <w:t>our</w:t>
+      </w:r>
+      <w:r>
+        <w:rPr>
+          <w:rFonts w:cstheme="minorHAnsi"/>
+          <w:sz w:val="28"/>
+          <w:szCs w:val="28"/>
+        </w:rPr>
+        <w:t xml:space="preserve"> project, IAM is used to define and manage the roles and permissions for various AWS services to interact securely. For </w:t>
+      </w:r>
+      <w:r>
+        <w:rPr>
+          <w:rFonts w:cstheme="minorHAnsi"/>
+          <w:b/>
+          <w:bCs/>
+          <w:sz w:val="28"/>
+          <w:szCs w:val="28"/>
+        </w:rPr>
+        <w:t>Lambda</w:t>
+      </w:r>
+      <w:r>
+        <w:rPr>
+          <w:rFonts w:cstheme="minorHAnsi"/>
+          <w:sz w:val="28"/>
+          <w:szCs w:val="28"/>
+        </w:rPr>
+        <w:t xml:space="preserve">, IAM roles grant access to </w:t>
+      </w:r>
+      <w:r>
+        <w:rPr>
+          <w:rFonts w:cstheme="minorHAnsi"/>
+          <w:b/>
+          <w:bCs/>
+          <w:sz w:val="28"/>
+          <w:szCs w:val="28"/>
+        </w:rPr>
+        <w:t>S3</w:t>
+      </w:r>
+      <w:r>
+        <w:rPr>
+          <w:rFonts w:cstheme="minorHAnsi"/>
+          <w:sz w:val="28"/>
+          <w:szCs w:val="28"/>
+        </w:rPr>
+        <w:t xml:space="preserve"> for reading and writing data, as well as to </w:t>
+      </w:r>
+      <w:r>
+        <w:rPr>
+          <w:rFonts w:cstheme="minorHAnsi"/>
+          <w:b/>
+          <w:bCs/>
+          <w:sz w:val="28"/>
+          <w:szCs w:val="28"/>
+        </w:rPr>
+        <w:t>AWS Glue</w:t>
+      </w:r>
+      <w:r>
+        <w:rPr>
+          <w:rFonts w:cstheme="minorHAnsi"/>
+          <w:sz w:val="28"/>
+          <w:szCs w:val="28"/>
+        </w:rPr>
+        <w:t xml:space="preserve"> for triggering ETL jobs. For </w:t>
+      </w:r>
+      <w:r>
+        <w:rPr>
+          <w:rFonts w:cstheme="minorHAnsi"/>
+          <w:b/>
+          <w:bCs/>
+          <w:sz w:val="28"/>
+          <w:szCs w:val="28"/>
+        </w:rPr>
+        <w:t>AWS Glue</w:t>
+      </w:r>
+      <w:r>
+        <w:rPr>
+          <w:rFonts w:cstheme="minorHAnsi"/>
+          <w:sz w:val="28"/>
+          <w:szCs w:val="28"/>
+        </w:rPr>
+        <w:t xml:space="preserve">, IAM roles provide necessary permissions for accessing </w:t>
+      </w:r>
+      <w:r>
+        <w:rPr>
+          <w:rFonts w:cstheme="minorHAnsi"/>
+          <w:b/>
+          <w:bCs/>
+          <w:sz w:val="28"/>
+          <w:szCs w:val="28"/>
+        </w:rPr>
+        <w:t>S3</w:t>
+      </w:r>
+      <w:r>
+        <w:rPr>
+          <w:rFonts w:cstheme="minorHAnsi"/>
+          <w:sz w:val="28"/>
+          <w:szCs w:val="28"/>
+        </w:rPr>
+        <w:t xml:space="preserve"> (for data storage) and </w:t>
+      </w:r>
+      <w:r>
+        <w:rPr>
+          <w:rFonts w:cstheme="minorHAnsi"/>
+          <w:b/>
+          <w:bCs/>
+          <w:sz w:val="28"/>
+          <w:szCs w:val="28"/>
+        </w:rPr>
+        <w:t>CloudWatch Logs</w:t>
+      </w:r>
+      <w:r>
+        <w:rPr>
+          <w:rFonts w:cstheme="minorHAnsi"/>
+          <w:sz w:val="28"/>
+          <w:szCs w:val="28"/>
+        </w:rPr>
+        <w:t xml:space="preserve"> (for logging job execution details). These roles ensure that each service has the appropriate permissions to perform its tasks securely, while enforcing security policies to prevent unauthorized access.</w:t>
+      </w:r>
+    </w:p>
+    <w:p>
+      <w:pPr>
+        <w:spacing w:after="0"/>
+        <w:rPr>
+          <w:rFonts w:cstheme="minorHAnsi"/>
+          <w:sz w:val="28"/>
+          <w:szCs w:val="28"/>
+        </w:rPr>
+      </w:pPr>
     </w:p>
     <w:p>
       <w:pPr>
@@ -5226,15 +6061,144 @@
           <w:szCs w:val="28"/>
         </w:rPr>
       </w:pPr>
-      <w:r>
-        <w:rPr>
-          <w:rFonts w:cstheme="minorHAnsi"/>
-          <w:b/>
-          <w:bCs/>
-          <w:sz w:val="28"/>
-          <w:szCs w:val="28"/>
-        </w:rPr>
-        <w:t xml:space="preserve">7 </w:t>
+    </w:p>
+    <w:p>
+      <w:pPr>
+        <w:spacing w:after="0"/>
+        <w:rPr>
+          <w:rFonts w:cstheme="minorHAnsi"/>
+          <w:b/>
+          <w:bCs/>
+          <w:sz w:val="28"/>
+          <w:szCs w:val="28"/>
+        </w:rPr>
+      </w:pPr>
+    </w:p>
+    <w:p>
+      <w:pPr>
+        <w:spacing w:after="0"/>
+        <w:rPr>
+          <w:rFonts w:cstheme="minorHAnsi"/>
+          <w:b/>
+          <w:bCs/>
+          <w:sz w:val="28"/>
+          <w:szCs w:val="28"/>
+        </w:rPr>
+      </w:pPr>
+    </w:p>
+    <w:p>
+      <w:pPr>
+        <w:spacing w:after="0"/>
+        <w:rPr>
+          <w:rFonts w:cstheme="minorHAnsi"/>
+          <w:b/>
+          <w:bCs/>
+          <w:sz w:val="28"/>
+          <w:szCs w:val="28"/>
+        </w:rPr>
+      </w:pPr>
+    </w:p>
+    <w:p>
+      <w:pPr>
+        <w:spacing w:after="0"/>
+        <w:rPr>
+          <w:rFonts w:cstheme="minorHAnsi"/>
+          <w:b/>
+          <w:bCs/>
+          <w:sz w:val="28"/>
+          <w:szCs w:val="28"/>
+        </w:rPr>
+      </w:pPr>
+    </w:p>
+    <w:p>
+      <w:pPr>
+        <w:spacing w:after="0"/>
+        <w:rPr>
+          <w:rFonts w:cstheme="minorHAnsi"/>
+          <w:b/>
+          <w:bCs/>
+          <w:sz w:val="28"/>
+          <w:szCs w:val="28"/>
+        </w:rPr>
+      </w:pPr>
+    </w:p>
+    <w:p>
+      <w:pPr>
+        <w:spacing w:after="0"/>
+        <w:rPr>
+          <w:rFonts w:cstheme="minorHAnsi"/>
+          <w:b/>
+          <w:bCs/>
+          <w:sz w:val="28"/>
+          <w:szCs w:val="28"/>
+        </w:rPr>
+      </w:pPr>
+    </w:p>
+    <w:p>
+      <w:pPr>
+        <w:spacing w:after="0"/>
+        <w:rPr>
+          <w:rFonts w:cstheme="minorHAnsi"/>
+          <w:b/>
+          <w:bCs/>
+          <w:sz w:val="28"/>
+          <w:szCs w:val="28"/>
+        </w:rPr>
+      </w:pPr>
+    </w:p>
+    <w:p>
+      <w:pPr>
+        <w:spacing w:after="0"/>
+        <w:rPr>
+          <w:rFonts w:cstheme="minorHAnsi"/>
+          <w:b/>
+          <w:bCs/>
+          <w:sz w:val="28"/>
+          <w:szCs w:val="28"/>
+        </w:rPr>
+      </w:pPr>
+    </w:p>
+    <w:p>
+      <w:pPr>
+        <w:spacing w:after="0"/>
+        <w:rPr>
+          <w:rFonts w:cstheme="minorHAnsi"/>
+          <w:b/>
+          <w:bCs/>
+          <w:sz w:val="28"/>
+          <w:szCs w:val="28"/>
+        </w:rPr>
+      </w:pPr>
+      <w:r>
+        <w:rPr>
+          <w:rFonts w:cstheme="minorHAnsi"/>
+          <w:b/>
+          <w:bCs/>
+          <w:sz w:val="28"/>
+          <w:szCs w:val="28"/>
+        </w:rPr>
+        <w:lastRenderedPageBreak/>
+        <w:t>7</w:t>
+      </w:r>
+      <w:r>
+        <w:rPr>
+          <w:rFonts w:cstheme="minorHAnsi"/>
+          <w:b/>
+          <w:bCs/>
+          <w:sz w:val="28"/>
+          <w:szCs w:val="28"/>
+        </w:rPr>
+        <w:t>).</w:t>
+      </w:r>
+      <w:r>
+        <w:rPr>
+          <w:rFonts w:cstheme="minorHAnsi"/>
+          <w:b/>
+          <w:bCs/>
+          <w:sz w:val="28"/>
+          <w:szCs w:val="28"/>
+        </w:rPr>
+        <w:t xml:space="preserve"> </w:t>
       </w:r>
       <w:r>
         <w:rPr>
@@ -5249,6 +6213,19 @@
     </w:p>
     <w:p>
       <w:pPr>
+        <w:pStyle w:val="ListParagraph"/>
+        <w:spacing w:after="0"/>
+        <w:rPr>
+          <w:rFonts w:cstheme="minorHAnsi"/>
+          <w:b/>
+          <w:bCs/>
+          <w:sz w:val="28"/>
+          <w:szCs w:val="28"/>
+        </w:rPr>
+      </w:pPr>
+    </w:p>
+    <w:p>
+      <w:pPr>
         <w:spacing w:after="0"/>
         <w:rPr>
           <w:rFonts w:cstheme="minorHAnsi"/>
@@ -5264,6 +6241,16 @@
         </w:rPr>
         <w:t>The estimated monthly cost for AWS services used in the data lake architecture is as follows:</w:t>
       </w:r>
+    </w:p>
+    <w:p>
+      <w:pPr>
+        <w:spacing w:after="0"/>
+        <w:rPr>
+          <w:rFonts w:cstheme="minorHAnsi"/>
+          <w:sz w:val="28"/>
+          <w:szCs w:val="28"/>
+        </w:rPr>
+      </w:pPr>
     </w:p>
     <w:tbl>
       <w:tblPr>
@@ -5788,26 +6775,46 @@
           <w:szCs w:val="28"/>
         </w:rPr>
       </w:pPr>
-      <w:r>
-        <w:rPr>
-          <w:rFonts w:cstheme="minorHAnsi"/>
-          <w:b/>
-          <w:bCs/>
-          <w:sz w:val="28"/>
-          <w:szCs w:val="28"/>
-        </w:rPr>
-        <w:lastRenderedPageBreak/>
-        <w:t xml:space="preserve">8 </w:t>
-      </w:r>
-      <w:r>
-        <w:rPr>
-          <w:rFonts w:cstheme="minorHAnsi"/>
-          <w:b/>
-          <w:bCs/>
-          <w:sz w:val="28"/>
-          <w:szCs w:val="28"/>
-        </w:rPr>
-        <w:t>Cost Optimization Tips</w:t>
+    </w:p>
+    <w:p>
+      <w:pPr>
+        <w:rPr>
+          <w:rFonts w:cstheme="minorHAnsi"/>
+          <w:b/>
+          <w:bCs/>
+          <w:sz w:val="28"/>
+          <w:szCs w:val="28"/>
+        </w:rPr>
+      </w:pPr>
+      <w:r>
+        <w:rPr>
+          <w:rFonts w:cstheme="minorHAnsi"/>
+          <w:b/>
+          <w:bCs/>
+          <w:sz w:val="28"/>
+          <w:szCs w:val="28"/>
+        </w:rPr>
+        <w:t>8</w:t>
+      </w:r>
+      <w:r>
+        <w:rPr>
+          <w:rFonts w:cstheme="minorHAnsi"/>
+          <w:b/>
+          <w:bCs/>
+          <w:sz w:val="28"/>
+          <w:szCs w:val="28"/>
+        </w:rPr>
+        <w:t>).</w:t>
+      </w:r>
+      <w:r>
+        <w:rPr>
+          <w:rFonts w:cstheme="minorHAnsi"/>
+          <w:b/>
+          <w:bCs/>
+          <w:sz w:val="28"/>
+          <w:szCs w:val="28"/>
+        </w:rPr>
+        <w:t xml:space="preserve"> Cost Optimization Tips</w:t>
       </w:r>
     </w:p>
     <w:p>
@@ -6093,30 +7100,33 @@
         <w:spacing w:after="0"/>
         <w:rPr>
           <w:rFonts w:cstheme="minorHAnsi"/>
-          <w:sz w:val="28"/>
-          <w:szCs w:val="28"/>
-        </w:rPr>
-      </w:pPr>
-    </w:p>
-    <w:p>
-      <w:pPr>
-        <w:spacing w:after="0"/>
-        <w:rPr>
-          <w:rFonts w:cstheme="minorHAnsi"/>
-          <w:b/>
-          <w:bCs/>
-          <w:sz w:val="28"/>
-          <w:szCs w:val="28"/>
-        </w:rPr>
-      </w:pPr>
-      <w:r>
-        <w:rPr>
-          <w:rFonts w:cstheme="minorHAnsi"/>
-          <w:b/>
-          <w:bCs/>
-          <w:sz w:val="28"/>
-          <w:szCs w:val="28"/>
-        </w:rPr>
+          <w:b/>
+          <w:bCs/>
+          <w:sz w:val="28"/>
+          <w:szCs w:val="28"/>
+        </w:rPr>
+      </w:pPr>
+    </w:p>
+    <w:p>
+      <w:pPr>
+        <w:spacing w:after="0"/>
+        <w:rPr>
+          <w:rFonts w:cstheme="minorHAnsi"/>
+          <w:b/>
+          <w:bCs/>
+          <w:sz w:val="28"/>
+          <w:szCs w:val="28"/>
+        </w:rPr>
+      </w:pPr>
+      <w:r>
+        <w:rPr>
+          <w:rFonts w:cstheme="minorHAnsi"/>
+          <w:b/>
+          <w:bCs/>
+          <w:sz w:val="28"/>
+          <w:szCs w:val="28"/>
+        </w:rPr>
+        <w:lastRenderedPageBreak/>
         <w:t>9</w:t>
       </w:r>
       <w:r>
@@ -6127,6 +7137,16 @@
           <w:sz w:val="28"/>
           <w:szCs w:val="28"/>
         </w:rPr>
+        <w:t>).</w:t>
+      </w:r>
+      <w:r>
+        <w:rPr>
+          <w:rFonts w:cstheme="minorHAnsi"/>
+          <w:b/>
+          <w:bCs/>
+          <w:sz w:val="28"/>
+          <w:szCs w:val="28"/>
+        </w:rPr>
         <w:t xml:space="preserve"> </w:t>
       </w:r>
       <w:r>
@@ -6177,7 +7197,15 @@
           <w:sz w:val="28"/>
           <w:szCs w:val="28"/>
         </w:rPr>
-        <w:t>This project showcases the effective use of AWS services to design and implement a scalable, efficient data lake for processing and querying large datasets. By leveraging tools like Amazon S3, AWS Glue, Lambda, and Athena, the pipeline automates data ingestion, transformation, and analysis, enabling cost-effective and seamless workflows. This architecture provides a robust foundation for real-time analytics and future enhancements, such as integrating AI/ML capabilities for predictive insights and advanced reporting.</w:t>
+        <w:t>This</w:t>
+      </w:r>
+      <w:r>
+        <w:rPr>
+          <w:rFonts w:cstheme="minorHAnsi"/>
+          <w:sz w:val="28"/>
+          <w:szCs w:val="28"/>
+        </w:rPr>
+        <w:t xml:space="preserve"> project demonstrates the effective use of AWS services to design and implement a scalable data lake for processing and querying large datasets. It automates key workflows, including data ingestion, transformation, and analysis. The architecture leverages Amazon S3, AWS Glue, Lambda, and Athena to ensure cost-efficient and seamless data processing. This solution provides a robust foundation for further enhancements, offering flexibility to scale and adapt as data needs grow. The project sets the stage for efficient and future-ready data analytics.</w:t>
       </w:r>
     </w:p>
     <w:sectPr>
@@ -6310,6 +7338,119 @@
     </w:lvl>
   </w:abstractNum>
   <w:abstractNum w:abstractNumId="1" w15:restartNumberingAfterBreak="0">
+    <w:nsid w:val="0CC52327"/>
+    <w:multiLevelType w:val="multilevel"/>
+    <w:tmpl w:val="9DF07A9C"/>
+    <w:lvl w:ilvl="0">
+      <w:start w:val="1"/>
+      <w:numFmt w:val="decimal"/>
+      <w:lvlText w:val="%1."/>
+      <w:lvlJc w:val="left"/>
+      <w:pPr>
+        <w:ind w:left="660" w:hanging="660"/>
+      </w:pPr>
+      <w:rPr>
+        <w:rFonts w:hint="default"/>
+      </w:rPr>
+    </w:lvl>
+    <w:lvl w:ilvl="1">
+      <w:start w:val="2"/>
+      <w:numFmt w:val="decimal"/>
+      <w:lvlText w:val="%1.%2."/>
+      <w:lvlJc w:val="left"/>
+      <w:pPr>
+        <w:ind w:left="720" w:hanging="720"/>
+      </w:pPr>
+      <w:rPr>
+        <w:rFonts w:hint="default"/>
+      </w:rPr>
+    </w:lvl>
+    <w:lvl w:ilvl="2">
+      <w:start w:val="1"/>
+      <w:numFmt w:val="decimal"/>
+      <w:lvlText w:val="%1.%2.%3)"/>
+      <w:lvlJc w:val="left"/>
+      <w:pPr>
+        <w:ind w:left="720" w:hanging="720"/>
+      </w:pPr>
+      <w:rPr>
+        <w:rFonts w:hint="default"/>
+      </w:rPr>
+    </w:lvl>
+    <w:lvl w:ilvl="3">
+      <w:start w:val="1"/>
+      <w:numFmt w:val="decimal"/>
+      <w:lvlText w:val="%1.%2.%3)%4."/>
+      <w:lvlJc w:val="left"/>
+      <w:pPr>
+        <w:ind w:left="1080" w:hanging="1080"/>
+      </w:pPr>
+      <w:rPr>
+        <w:rFonts w:hint="default"/>
+      </w:rPr>
+    </w:lvl>
+    <w:lvl w:ilvl="4">
+      <w:start w:val="1"/>
+      <w:numFmt w:val="decimal"/>
+      <w:lvlText w:val="%1.%2.%3)%4.%5."/>
+      <w:lvlJc w:val="left"/>
+      <w:pPr>
+        <w:ind w:left="1440" w:hanging="1440"/>
+      </w:pPr>
+      <w:rPr>
+        <w:rFonts w:hint="default"/>
+      </w:rPr>
+    </w:lvl>
+    <w:lvl w:ilvl="5">
+      <w:start w:val="1"/>
+      <w:numFmt w:val="decimal"/>
+      <w:lvlText w:val="%1.%2.%3)%4.%5.%6."/>
+      <w:lvlJc w:val="left"/>
+      <w:pPr>
+        <w:ind w:left="1440" w:hanging="1440"/>
+      </w:pPr>
+      <w:rPr>
+        <w:rFonts w:hint="default"/>
+      </w:rPr>
+    </w:lvl>
+    <w:lvl w:ilvl="6">
+      <w:start w:val="1"/>
+      <w:numFmt w:val="decimal"/>
+      <w:lvlText w:val="%1.%2.%3)%4.%5.%6.%7."/>
+      <w:lvlJc w:val="left"/>
+      <w:pPr>
+        <w:ind w:left="1800" w:hanging="1800"/>
+      </w:pPr>
+      <w:rPr>
+        <w:rFonts w:hint="default"/>
+      </w:rPr>
+    </w:lvl>
+    <w:lvl w:ilvl="7">
+      <w:start w:val="1"/>
+      <w:numFmt w:val="decimal"/>
+      <w:lvlText w:val="%1.%2.%3)%4.%5.%6.%7.%8."/>
+      <w:lvlJc w:val="left"/>
+      <w:pPr>
+        <w:ind w:left="1800" w:hanging="1800"/>
+      </w:pPr>
+      <w:rPr>
+        <w:rFonts w:hint="default"/>
+      </w:rPr>
+    </w:lvl>
+    <w:lvl w:ilvl="8">
+      <w:start w:val="1"/>
+      <w:numFmt w:val="decimal"/>
+      <w:lvlText w:val="%1.%2.%3)%4.%5.%6.%7.%8.%9."/>
+      <w:lvlJc w:val="left"/>
+      <w:pPr>
+        <w:ind w:left="2160" w:hanging="2160"/>
+      </w:pPr>
+      <w:rPr>
+        <w:rFonts w:hint="default"/>
+      </w:rPr>
+    </w:lvl>
+  </w:abstractNum>
+  <w:abstractNum w:abstractNumId="2" w15:restartNumberingAfterBreak="0">
     <w:nsid w:val="19894DA6"/>
     <w:multiLevelType w:val="hybridMultilevel"/>
     <w:tmpl w:val="57027F3C"/>
@@ -6422,7 +7563,7 @@
       </w:rPr>
     </w:lvl>
   </w:abstractNum>
-  <w:abstractNum w:abstractNumId="2" w15:restartNumberingAfterBreak="0">
+  <w:abstractNum w:abstractNumId="3" w15:restartNumberingAfterBreak="0">
     <w:nsid w:val="1BD57522"/>
     <w:multiLevelType w:val="hybridMultilevel"/>
     <w:tmpl w:val="73341DA4"/>
@@ -6511,7 +7652,7 @@
       </w:pPr>
     </w:lvl>
   </w:abstractNum>
-  <w:abstractNum w:abstractNumId="3" w15:restartNumberingAfterBreak="0">
+  <w:abstractNum w:abstractNumId="4" w15:restartNumberingAfterBreak="0">
     <w:nsid w:val="21725D9E"/>
     <w:multiLevelType w:val="multilevel"/>
     <w:tmpl w:val="F25C6D58"/>
@@ -6631,7 +7772,7 @@
       </w:pPr>
     </w:lvl>
   </w:abstractNum>
-  <w:abstractNum w:abstractNumId="4" w15:restartNumberingAfterBreak="0">
+  <w:abstractNum w:abstractNumId="5" w15:restartNumberingAfterBreak="0">
     <w:nsid w:val="29696047"/>
     <w:multiLevelType w:val="hybridMultilevel"/>
     <w:tmpl w:val="B46E7B72"/>
@@ -6720,7 +7861,7 @@
       </w:pPr>
     </w:lvl>
   </w:abstractNum>
-  <w:abstractNum w:abstractNumId="5" w15:restartNumberingAfterBreak="0">
+  <w:abstractNum w:abstractNumId="6" w15:restartNumberingAfterBreak="0">
     <w:nsid w:val="2D2D4963"/>
     <w:multiLevelType w:val="hybridMultilevel"/>
     <w:tmpl w:val="3B00C9D6"/>
@@ -6860,7 +8001,7 @@
       </w:rPr>
     </w:lvl>
   </w:abstractNum>
-  <w:abstractNum w:abstractNumId="6" w15:restartNumberingAfterBreak="0">
+  <w:abstractNum w:abstractNumId="7" w15:restartNumberingAfterBreak="0">
     <w:nsid w:val="30CB0AAE"/>
     <w:multiLevelType w:val="multilevel"/>
     <w:tmpl w:val="D8A820DC"/>
@@ -7009,7 +8150,7 @@
       </w:rPr>
     </w:lvl>
   </w:abstractNum>
-  <w:abstractNum w:abstractNumId="7" w15:restartNumberingAfterBreak="0">
+  <w:abstractNum w:abstractNumId="8" w15:restartNumberingAfterBreak="0">
     <w:nsid w:val="315A7DCC"/>
     <w:multiLevelType w:val="hybridMultilevel"/>
     <w:tmpl w:val="A6BE346C"/>
@@ -7122,7 +8263,245 @@
       </w:rPr>
     </w:lvl>
   </w:abstractNum>
-  <w:abstractNum w:abstractNumId="8" w15:restartNumberingAfterBreak="0">
+  <w:abstractNum w:abstractNumId="9" w15:restartNumberingAfterBreak="0">
+    <w:nsid w:val="31D6205B"/>
+    <w:multiLevelType w:val="multilevel"/>
+    <w:tmpl w:val="0E52A850"/>
+    <w:lvl w:ilvl="0">
+      <w:start w:val="1"/>
+      <w:numFmt w:val="bullet"/>
+      <w:lvlText w:val=""/>
+      <w:lvlJc w:val="left"/>
+      <w:pPr>
+        <w:tabs>
+          <w:tab w:val="num" w:pos="720"/>
+        </w:tabs>
+        <w:ind w:left="720" w:hanging="360"/>
+      </w:pPr>
+      <w:rPr>
+        <w:rFonts w:ascii="Symbol" w:hAnsi="Symbol" w:hint="default"/>
+        <w:sz w:val="20"/>
+      </w:rPr>
+    </w:lvl>
+    <w:lvl w:ilvl="1" w:tentative="1">
+      <w:start w:val="1"/>
+      <w:numFmt w:val="bullet"/>
+      <w:lvlText w:val="o"/>
+      <w:lvlJc w:val="left"/>
+      <w:pPr>
+        <w:tabs>
+          <w:tab w:val="num" w:pos="1440"/>
+        </w:tabs>
+        <w:ind w:left="1440" w:hanging="360"/>
+      </w:pPr>
+      <w:rPr>
+        <w:rFonts w:ascii="Courier New" w:hAnsi="Courier New" w:hint="default"/>
+        <w:sz w:val="20"/>
+      </w:rPr>
+    </w:lvl>
+    <w:lvl w:ilvl="2" w:tentative="1">
+      <w:start w:val="1"/>
+      <w:numFmt w:val="bullet"/>
+      <w:lvlText w:val=""/>
+      <w:lvlJc w:val="left"/>
+      <w:pPr>
+        <w:tabs>
+          <w:tab w:val="num" w:pos="2160"/>
+        </w:tabs>
+        <w:ind w:left="2160" w:hanging="360"/>
+      </w:pPr>
+      <w:rPr>
+        <w:rFonts w:ascii="Wingdings" w:hAnsi="Wingdings" w:hint="default"/>
+        <w:sz w:val="20"/>
+      </w:rPr>
+    </w:lvl>
+    <w:lvl w:ilvl="3" w:tentative="1">
+      <w:start w:val="1"/>
+      <w:numFmt w:val="bullet"/>
+      <w:lvlText w:val=""/>
+      <w:lvlJc w:val="left"/>
+      <w:pPr>
+        <w:tabs>
+          <w:tab w:val="num" w:pos="2880"/>
+        </w:tabs>
+        <w:ind w:left="2880" w:hanging="360"/>
+      </w:pPr>
+      <w:rPr>
+        <w:rFonts w:ascii="Wingdings" w:hAnsi="Wingdings" w:hint="default"/>
+        <w:sz w:val="20"/>
+      </w:rPr>
+    </w:lvl>
+    <w:lvl w:ilvl="4" w:tentative="1">
+      <w:start w:val="1"/>
+      <w:numFmt w:val="bullet"/>
+      <w:lvlText w:val=""/>
+      <w:lvlJc w:val="left"/>
+      <w:pPr>
+        <w:tabs>
+          <w:tab w:val="num" w:pos="3600"/>
+        </w:tabs>
+        <w:ind w:left="3600" w:hanging="360"/>
+      </w:pPr>
+      <w:rPr>
+        <w:rFonts w:ascii="Wingdings" w:hAnsi="Wingdings" w:hint="default"/>
+        <w:sz w:val="20"/>
+      </w:rPr>
+    </w:lvl>
+    <w:lvl w:ilvl="5" w:tentative="1">
+      <w:start w:val="1"/>
+      <w:numFmt w:val="bullet"/>
+      <w:lvlText w:val=""/>
+      <w:lvlJc w:val="left"/>
+      <w:pPr>
+        <w:tabs>
+          <w:tab w:val="num" w:pos="4320"/>
+        </w:tabs>
+        <w:ind w:left="4320" w:hanging="360"/>
+      </w:pPr>
+      <w:rPr>
+        <w:rFonts w:ascii="Wingdings" w:hAnsi="Wingdings" w:hint="default"/>
+        <w:sz w:val="20"/>
+      </w:rPr>
+    </w:lvl>
+    <w:lvl w:ilvl="6" w:tentative="1">
+      <w:start w:val="1"/>
+      <w:numFmt w:val="bullet"/>
+      <w:lvlText w:val=""/>
+      <w:lvlJc w:val="left"/>
+      <w:pPr>
+        <w:tabs>
+          <w:tab w:val="num" w:pos="5040"/>
+        </w:tabs>
+        <w:ind w:left="5040" w:hanging="360"/>
+      </w:pPr>
+      <w:rPr>
+        <w:rFonts w:ascii="Wingdings" w:hAnsi="Wingdings" w:hint="default"/>
+        <w:sz w:val="20"/>
+      </w:rPr>
+    </w:lvl>
+    <w:lvl w:ilvl="7" w:tentative="1">
+      <w:start w:val="1"/>
+      <w:numFmt w:val="bullet"/>
+      <w:lvlText w:val=""/>
+      <w:lvlJc w:val="left"/>
+      <w:pPr>
+        <w:tabs>
+          <w:tab w:val="num" w:pos="5760"/>
+        </w:tabs>
+        <w:ind w:left="5760" w:hanging="360"/>
+      </w:pPr>
+      <w:rPr>
+        <w:rFonts w:ascii="Wingdings" w:hAnsi="Wingdings" w:hint="default"/>
+        <w:sz w:val="20"/>
+      </w:rPr>
+    </w:lvl>
+    <w:lvl w:ilvl="8" w:tentative="1">
+      <w:start w:val="1"/>
+      <w:numFmt w:val="bullet"/>
+      <w:lvlText w:val=""/>
+      <w:lvlJc w:val="left"/>
+      <w:pPr>
+        <w:tabs>
+          <w:tab w:val="num" w:pos="6480"/>
+        </w:tabs>
+        <w:ind w:left="6480" w:hanging="360"/>
+      </w:pPr>
+      <w:rPr>
+        <w:rFonts w:ascii="Wingdings" w:hAnsi="Wingdings" w:hint="default"/>
+        <w:sz w:val="20"/>
+      </w:rPr>
+    </w:lvl>
+  </w:abstractNum>
+  <w:abstractNum w:abstractNumId="10" w15:restartNumberingAfterBreak="0">
+    <w:nsid w:val="39930C56"/>
+    <w:multiLevelType w:val="hybridMultilevel"/>
+    <w:tmpl w:val="40BCFCD0"/>
+    <w:lvl w:ilvl="0" w:tplc="88245806">
+      <w:start w:val="5"/>
+      <w:numFmt w:val="decimal"/>
+      <w:lvlText w:val="%1"/>
+      <w:lvlJc w:val="left"/>
+      <w:pPr>
+        <w:ind w:left="720" w:hanging="360"/>
+      </w:pPr>
+      <w:rPr>
+        <w:rFonts w:hint="default"/>
+      </w:rPr>
+    </w:lvl>
+    <w:lvl w:ilvl="1" w:tplc="40090019" w:tentative="1">
+      <w:start w:val="1"/>
+      <w:numFmt w:val="lowerLetter"/>
+      <w:lvlText w:val="%2."/>
+      <w:lvlJc w:val="left"/>
+      <w:pPr>
+        <w:ind w:left="1440" w:hanging="360"/>
+      </w:pPr>
+    </w:lvl>
+    <w:lvl w:ilvl="2" w:tplc="4009001B" w:tentative="1">
+      <w:start w:val="1"/>
+      <w:numFmt w:val="lowerRoman"/>
+      <w:lvlText w:val="%3."/>
+      <w:lvlJc w:val="right"/>
+      <w:pPr>
+        <w:ind w:left="2160" w:hanging="180"/>
+      </w:pPr>
+    </w:lvl>
+    <w:lvl w:ilvl="3" w:tplc="4009000F" w:tentative="1">
+      <w:start w:val="1"/>
+      <w:numFmt w:val="decimal"/>
+      <w:lvlText w:val="%4."/>
+      <w:lvlJc w:val="left"/>
+      <w:pPr>
+        <w:ind w:left="2880" w:hanging="360"/>
+      </w:pPr>
+    </w:lvl>
+    <w:lvl w:ilvl="4" w:tplc="40090019" w:tentative="1">
+      <w:start w:val="1"/>
+      <w:numFmt w:val="lowerLetter"/>
+      <w:lvlText w:val="%5."/>
+      <w:lvlJc w:val="left"/>
+      <w:pPr>
+        <w:ind w:left="3600" w:hanging="360"/>
+      </w:pPr>
+    </w:lvl>
+    <w:lvl w:ilvl="5" w:tplc="4009001B" w:tentative="1">
+      <w:start w:val="1"/>
+      <w:numFmt w:val="lowerRoman"/>
+      <w:lvlText w:val="%6."/>
+      <w:lvlJc w:val="right"/>
+      <w:pPr>
+        <w:ind w:left="4320" w:hanging="180"/>
+      </w:pPr>
+    </w:lvl>
+    <w:lvl w:ilvl="6" w:tplc="4009000F" w:tentative="1">
+      <w:start w:val="1"/>
+      <w:numFmt w:val="decimal"/>
+      <w:lvlText w:val="%7."/>
+      <w:lvlJc w:val="left"/>
+      <w:pPr>
+        <w:ind w:left="5040" w:hanging="360"/>
+      </w:pPr>
+    </w:lvl>
+    <w:lvl w:ilvl="7" w:tplc="40090019" w:tentative="1">
+      <w:start w:val="1"/>
+      <w:numFmt w:val="lowerLetter"/>
+      <w:lvlText w:val="%8."/>
+      <w:lvlJc w:val="left"/>
+      <w:pPr>
+        <w:ind w:left="5760" w:hanging="360"/>
+      </w:pPr>
+    </w:lvl>
+    <w:lvl w:ilvl="8" w:tplc="4009001B" w:tentative="1">
+      <w:start w:val="1"/>
+      <w:numFmt w:val="lowerRoman"/>
+      <w:lvlText w:val="%9."/>
+      <w:lvlJc w:val="right"/>
+      <w:pPr>
+        <w:ind w:left="6480" w:hanging="180"/>
+      </w:pPr>
+    </w:lvl>
+  </w:abstractNum>
+  <w:abstractNum w:abstractNumId="11" w15:restartNumberingAfterBreak="0">
     <w:nsid w:val="3CA84257"/>
     <w:multiLevelType w:val="multilevel"/>
     <w:tmpl w:val="88F245BC"/>
@@ -7271,11 +8650,11 @@
       </w:rPr>
     </w:lvl>
   </w:abstractNum>
-  <w:abstractNum w:abstractNumId="9" w15:restartNumberingAfterBreak="0">
+  <w:abstractNum w:abstractNumId="12" w15:restartNumberingAfterBreak="0">
     <w:nsid w:val="42F157FC"/>
-    <w:multiLevelType w:val="hybridMultilevel"/>
-    <w:tmpl w:val="FDD69E80"/>
-    <w:lvl w:ilvl="0" w:tplc="738E7FD2">
+    <w:multiLevelType w:val="multilevel"/>
+    <w:tmpl w:val="4CA82EB4"/>
+    <w:lvl w:ilvl="0">
       <w:start w:val="5"/>
       <w:numFmt w:val="decimal"/>
       <w:lvlText w:val="%1"/>
@@ -7287,80 +8666,112 @@
         <w:rFonts w:hint="default"/>
       </w:rPr>
     </w:lvl>
-    <w:lvl w:ilvl="1" w:tplc="40090019" w:tentative="1">
-      <w:start w:val="1"/>
-      <w:numFmt w:val="lowerLetter"/>
-      <w:lvlText w:val="%2."/>
-      <w:lvlJc w:val="left"/>
-      <w:pPr>
-        <w:ind w:left="1440" w:hanging="360"/>
-      </w:pPr>
-    </w:lvl>
-    <w:lvl w:ilvl="2" w:tplc="4009001B" w:tentative="1">
-      <w:start w:val="1"/>
-      <w:numFmt w:val="lowerRoman"/>
-      <w:lvlText w:val="%3."/>
-      <w:lvlJc w:val="right"/>
-      <w:pPr>
-        <w:ind w:left="2160" w:hanging="180"/>
-      </w:pPr>
-    </w:lvl>
-    <w:lvl w:ilvl="3" w:tplc="4009000F" w:tentative="1">
+    <w:lvl w:ilvl="1">
       <w:start w:val="1"/>
       <w:numFmt w:val="decimal"/>
-      <w:lvlText w:val="%4."/>
-      <w:lvlJc w:val="left"/>
-      <w:pPr>
-        <w:ind w:left="2880" w:hanging="360"/>
-      </w:pPr>
-    </w:lvl>
-    <w:lvl w:ilvl="4" w:tplc="40090019" w:tentative="1">
-      <w:start w:val="1"/>
-      <w:numFmt w:val="lowerLetter"/>
-      <w:lvlText w:val="%5."/>
-      <w:lvlJc w:val="left"/>
-      <w:pPr>
-        <w:ind w:left="3600" w:hanging="360"/>
-      </w:pPr>
-    </w:lvl>
-    <w:lvl w:ilvl="5" w:tplc="4009001B" w:tentative="1">
-      <w:start w:val="1"/>
-      <w:numFmt w:val="lowerRoman"/>
-      <w:lvlText w:val="%6."/>
-      <w:lvlJc w:val="right"/>
-      <w:pPr>
-        <w:ind w:left="4320" w:hanging="180"/>
-      </w:pPr>
-    </w:lvl>
-    <w:lvl w:ilvl="6" w:tplc="4009000F" w:tentative="1">
+      <w:isLgl/>
+      <w:lvlText w:val="%1.%2"/>
+      <w:lvlJc w:val="left"/>
+      <w:pPr>
+        <w:ind w:left="780" w:hanging="420"/>
+      </w:pPr>
+      <w:rPr>
+        <w:rFonts w:hint="default"/>
+      </w:rPr>
+    </w:lvl>
+    <w:lvl w:ilvl="2">
       <w:start w:val="1"/>
       <w:numFmt w:val="decimal"/>
-      <w:lvlText w:val="%7."/>
-      <w:lvlJc w:val="left"/>
-      <w:pPr>
-        <w:ind w:left="5040" w:hanging="360"/>
-      </w:pPr>
-    </w:lvl>
-    <w:lvl w:ilvl="7" w:tplc="40090019" w:tentative="1">
-      <w:start w:val="1"/>
-      <w:numFmt w:val="lowerLetter"/>
-      <w:lvlText w:val="%8."/>
-      <w:lvlJc w:val="left"/>
-      <w:pPr>
-        <w:ind w:left="5760" w:hanging="360"/>
-      </w:pPr>
-    </w:lvl>
-    <w:lvl w:ilvl="8" w:tplc="4009001B" w:tentative="1">
-      <w:start w:val="1"/>
-      <w:numFmt w:val="lowerRoman"/>
-      <w:lvlText w:val="%9."/>
-      <w:lvlJc w:val="right"/>
-      <w:pPr>
-        <w:ind w:left="6480" w:hanging="180"/>
-      </w:pPr>
+      <w:isLgl/>
+      <w:lvlText w:val="%1.%2.%3"/>
+      <w:lvlJc w:val="left"/>
+      <w:pPr>
+        <w:ind w:left="1080" w:hanging="720"/>
+      </w:pPr>
+      <w:rPr>
+        <w:rFonts w:hint="default"/>
+      </w:rPr>
+    </w:lvl>
+    <w:lvl w:ilvl="3">
+      <w:start w:val="1"/>
+      <w:numFmt w:val="decimal"/>
+      <w:isLgl/>
+      <w:lvlText w:val="%1.%2.%3.%4"/>
+      <w:lvlJc w:val="left"/>
+      <w:pPr>
+        <w:ind w:left="1440" w:hanging="1080"/>
+      </w:pPr>
+      <w:rPr>
+        <w:rFonts w:hint="default"/>
+      </w:rPr>
+    </w:lvl>
+    <w:lvl w:ilvl="4">
+      <w:start w:val="1"/>
+      <w:numFmt w:val="decimal"/>
+      <w:isLgl/>
+      <w:lvlText w:val="%1.%2.%3.%4.%5"/>
+      <w:lvlJc w:val="left"/>
+      <w:pPr>
+        <w:ind w:left="1440" w:hanging="1080"/>
+      </w:pPr>
+      <w:rPr>
+        <w:rFonts w:hint="default"/>
+      </w:rPr>
+    </w:lvl>
+    <w:lvl w:ilvl="5">
+      <w:start w:val="1"/>
+      <w:numFmt w:val="decimal"/>
+      <w:isLgl/>
+      <w:lvlText w:val="%1.%2.%3.%4.%5.%6"/>
+      <w:lvlJc w:val="left"/>
+      <w:pPr>
+        <w:ind w:left="1800" w:hanging="1440"/>
+      </w:pPr>
+      <w:rPr>
+        <w:rFonts w:hint="default"/>
+      </w:rPr>
+    </w:lvl>
+    <w:lvl w:ilvl="6">
+      <w:start w:val="1"/>
+      <w:numFmt w:val="decimal"/>
+      <w:isLgl/>
+      <w:lvlText w:val="%1.%2.%3.%4.%5.%6.%7"/>
+      <w:lvlJc w:val="left"/>
+      <w:pPr>
+        <w:ind w:left="1800" w:hanging="1440"/>
+      </w:pPr>
+      <w:rPr>
+        <w:rFonts w:hint="default"/>
+      </w:rPr>
+    </w:lvl>
+    <w:lvl w:ilvl="7">
+      <w:start w:val="1"/>
+      <w:numFmt w:val="decimal"/>
+      <w:isLgl/>
+      <w:lvlText w:val="%1.%2.%3.%4.%5.%6.%7.%8"/>
+      <w:lvlJc w:val="left"/>
+      <w:pPr>
+        <w:ind w:left="2160" w:hanging="1800"/>
+      </w:pPr>
+      <w:rPr>
+        <w:rFonts w:hint="default"/>
+      </w:rPr>
+    </w:lvl>
+    <w:lvl w:ilvl="8">
+      <w:start w:val="1"/>
+      <w:numFmt w:val="decimal"/>
+      <w:isLgl/>
+      <w:lvlText w:val="%1.%2.%3.%4.%5.%6.%7.%8.%9"/>
+      <w:lvlJc w:val="left"/>
+      <w:pPr>
+        <w:ind w:left="2520" w:hanging="2160"/>
+      </w:pPr>
+      <w:rPr>
+        <w:rFonts w:hint="default"/>
+      </w:rPr>
     </w:lvl>
   </w:abstractNum>
-  <w:abstractNum w:abstractNumId="10" w15:restartNumberingAfterBreak="0">
+  <w:abstractNum w:abstractNumId="13" w15:restartNumberingAfterBreak="0">
     <w:nsid w:val="483D0DA5"/>
     <w:multiLevelType w:val="hybridMultilevel"/>
     <w:tmpl w:val="589CC306"/>
@@ -7473,7 +8884,7 @@
       </w:rPr>
     </w:lvl>
   </w:abstractNum>
-  <w:abstractNum w:abstractNumId="11" w15:restartNumberingAfterBreak="0">
+  <w:abstractNum w:abstractNumId="14" w15:restartNumberingAfterBreak="0">
     <w:nsid w:val="54755B50"/>
     <w:multiLevelType w:val="multilevel"/>
     <w:tmpl w:val="98266D8A"/>
@@ -7622,7 +9033,7 @@
       </w:rPr>
     </w:lvl>
   </w:abstractNum>
-  <w:abstractNum w:abstractNumId="12" w15:restartNumberingAfterBreak="0">
+  <w:abstractNum w:abstractNumId="15" w15:restartNumberingAfterBreak="0">
     <w:nsid w:val="560C43A0"/>
     <w:multiLevelType w:val="multilevel"/>
     <w:tmpl w:val="7934289A"/>
@@ -7735,7 +9146,7 @@
       </w:rPr>
     </w:lvl>
   </w:abstractNum>
-  <w:abstractNum w:abstractNumId="13" w15:restartNumberingAfterBreak="0">
+  <w:abstractNum w:abstractNumId="16" w15:restartNumberingAfterBreak="0">
     <w:nsid w:val="6035149A"/>
     <w:multiLevelType w:val="hybridMultilevel"/>
     <w:tmpl w:val="18A49CF8"/>
@@ -7875,7 +9286,245 @@
       </w:rPr>
     </w:lvl>
   </w:abstractNum>
-  <w:abstractNum w:abstractNumId="14" w15:restartNumberingAfterBreak="0">
+  <w:abstractNum w:abstractNumId="17" w15:restartNumberingAfterBreak="0">
+    <w:nsid w:val="60CE06EA"/>
+    <w:multiLevelType w:val="multilevel"/>
+    <w:tmpl w:val="51B27FC8"/>
+    <w:lvl w:ilvl="0">
+      <w:start w:val="1"/>
+      <w:numFmt w:val="bullet"/>
+      <w:lvlText w:val=""/>
+      <w:lvlJc w:val="left"/>
+      <w:pPr>
+        <w:tabs>
+          <w:tab w:val="num" w:pos="720"/>
+        </w:tabs>
+        <w:ind w:left="720" w:hanging="360"/>
+      </w:pPr>
+      <w:rPr>
+        <w:rFonts w:ascii="Symbol" w:hAnsi="Symbol" w:hint="default"/>
+      </w:rPr>
+    </w:lvl>
+    <w:lvl w:ilvl="1" w:tentative="1">
+      <w:start w:val="1"/>
+      <w:numFmt w:val="decimal"/>
+      <w:lvlText w:val="%2."/>
+      <w:lvlJc w:val="left"/>
+      <w:pPr>
+        <w:tabs>
+          <w:tab w:val="num" w:pos="1440"/>
+        </w:tabs>
+        <w:ind w:left="1440" w:hanging="360"/>
+      </w:pPr>
+    </w:lvl>
+    <w:lvl w:ilvl="2" w:tentative="1">
+      <w:start w:val="1"/>
+      <w:numFmt w:val="decimal"/>
+      <w:lvlText w:val="%3."/>
+      <w:lvlJc w:val="left"/>
+      <w:pPr>
+        <w:tabs>
+          <w:tab w:val="num" w:pos="2160"/>
+        </w:tabs>
+        <w:ind w:left="2160" w:hanging="360"/>
+      </w:pPr>
+    </w:lvl>
+    <w:lvl w:ilvl="3" w:tentative="1">
+      <w:start w:val="1"/>
+      <w:numFmt w:val="decimal"/>
+      <w:lvlText w:val="%4."/>
+      <w:lvlJc w:val="left"/>
+      <w:pPr>
+        <w:tabs>
+          <w:tab w:val="num" w:pos="2880"/>
+        </w:tabs>
+        <w:ind w:left="2880" w:hanging="360"/>
+      </w:pPr>
+    </w:lvl>
+    <w:lvl w:ilvl="4" w:tentative="1">
+      <w:start w:val="1"/>
+      <w:numFmt w:val="decimal"/>
+      <w:lvlText w:val="%5."/>
+      <w:lvlJc w:val="left"/>
+      <w:pPr>
+        <w:tabs>
+          <w:tab w:val="num" w:pos="3600"/>
+        </w:tabs>
+        <w:ind w:left="3600" w:hanging="360"/>
+      </w:pPr>
+    </w:lvl>
+    <w:lvl w:ilvl="5" w:tentative="1">
+      <w:start w:val="1"/>
+      <w:numFmt w:val="decimal"/>
+      <w:lvlText w:val="%6."/>
+      <w:lvlJc w:val="left"/>
+      <w:pPr>
+        <w:tabs>
+          <w:tab w:val="num" w:pos="4320"/>
+        </w:tabs>
+        <w:ind w:left="4320" w:hanging="360"/>
+      </w:pPr>
+    </w:lvl>
+    <w:lvl w:ilvl="6" w:tentative="1">
+      <w:start w:val="1"/>
+      <w:numFmt w:val="decimal"/>
+      <w:lvlText w:val="%7."/>
+      <w:lvlJc w:val="left"/>
+      <w:pPr>
+        <w:tabs>
+          <w:tab w:val="num" w:pos="5040"/>
+        </w:tabs>
+        <w:ind w:left="5040" w:hanging="360"/>
+      </w:pPr>
+    </w:lvl>
+    <w:lvl w:ilvl="7" w:tentative="1">
+      <w:start w:val="1"/>
+      <w:numFmt w:val="decimal"/>
+      <w:lvlText w:val="%8."/>
+      <w:lvlJc w:val="left"/>
+      <w:pPr>
+        <w:tabs>
+          <w:tab w:val="num" w:pos="5760"/>
+        </w:tabs>
+        <w:ind w:left="5760" w:hanging="360"/>
+      </w:pPr>
+    </w:lvl>
+    <w:lvl w:ilvl="8" w:tentative="1">
+      <w:start w:val="1"/>
+      <w:numFmt w:val="decimal"/>
+      <w:lvlText w:val="%9."/>
+      <w:lvlJc w:val="left"/>
+      <w:pPr>
+        <w:tabs>
+          <w:tab w:val="num" w:pos="6480"/>
+        </w:tabs>
+        <w:ind w:left="6480" w:hanging="360"/>
+      </w:pPr>
+    </w:lvl>
+  </w:abstractNum>
+  <w:abstractNum w:abstractNumId="18" w15:restartNumberingAfterBreak="0">
+    <w:nsid w:val="69D300E4"/>
+    <w:multiLevelType w:val="multilevel"/>
+    <w:tmpl w:val="4CA82EB4"/>
+    <w:styleLink w:val="CurrentList1"/>
+    <w:lvl w:ilvl="0">
+      <w:start w:val="5"/>
+      <w:numFmt w:val="decimal"/>
+      <w:lvlText w:val="%1"/>
+      <w:lvlJc w:val="left"/>
+      <w:pPr>
+        <w:ind w:left="720" w:hanging="360"/>
+      </w:pPr>
+      <w:rPr>
+        <w:rFonts w:hint="default"/>
+      </w:rPr>
+    </w:lvl>
+    <w:lvl w:ilvl="1">
+      <w:start w:val="1"/>
+      <w:numFmt w:val="decimal"/>
+      <w:isLgl/>
+      <w:lvlText w:val="%1.%2"/>
+      <w:lvlJc w:val="left"/>
+      <w:pPr>
+        <w:ind w:left="780" w:hanging="420"/>
+      </w:pPr>
+      <w:rPr>
+        <w:rFonts w:hint="default"/>
+      </w:rPr>
+    </w:lvl>
+    <w:lvl w:ilvl="2">
+      <w:start w:val="1"/>
+      <w:numFmt w:val="decimal"/>
+      <w:isLgl/>
+      <w:lvlText w:val="%1.%2.%3"/>
+      <w:lvlJc w:val="left"/>
+      <w:pPr>
+        <w:ind w:left="1080" w:hanging="720"/>
+      </w:pPr>
+      <w:rPr>
+        <w:rFonts w:hint="default"/>
+      </w:rPr>
+    </w:lvl>
+    <w:lvl w:ilvl="3">
+      <w:start w:val="1"/>
+      <w:numFmt w:val="decimal"/>
+      <w:isLgl/>
+      <w:lvlText w:val="%1.%2.%3.%4"/>
+      <w:lvlJc w:val="left"/>
+      <w:pPr>
+        <w:ind w:left="1440" w:hanging="1080"/>
+      </w:pPr>
+      <w:rPr>
+        <w:rFonts w:hint="default"/>
+      </w:rPr>
+    </w:lvl>
+    <w:lvl w:ilvl="4">
+      <w:start w:val="1"/>
+      <w:numFmt w:val="decimal"/>
+      <w:isLgl/>
+      <w:lvlText w:val="%1.%2.%3.%4.%5"/>
+      <w:lvlJc w:val="left"/>
+      <w:pPr>
+        <w:ind w:left="1440" w:hanging="1080"/>
+      </w:pPr>
+      <w:rPr>
+        <w:rFonts w:hint="default"/>
+      </w:rPr>
+    </w:lvl>
+    <w:lvl w:ilvl="5">
+      <w:start w:val="1"/>
+      <w:numFmt w:val="decimal"/>
+      <w:isLgl/>
+      <w:lvlText w:val="%1.%2.%3.%4.%5.%6"/>
+      <w:lvlJc w:val="left"/>
+      <w:pPr>
+        <w:ind w:left="1800" w:hanging="1440"/>
+      </w:pPr>
+      <w:rPr>
+        <w:rFonts w:hint="default"/>
+      </w:rPr>
+    </w:lvl>
+    <w:lvl w:ilvl="6">
+      <w:start w:val="1"/>
+      <w:numFmt w:val="decimal"/>
+      <w:isLgl/>
+      <w:lvlText w:val="%1.%2.%3.%4.%5.%6.%7"/>
+      <w:lvlJc w:val="left"/>
+      <w:pPr>
+        <w:ind w:left="1800" w:hanging="1440"/>
+      </w:pPr>
+      <w:rPr>
+        <w:rFonts w:hint="default"/>
+      </w:rPr>
+    </w:lvl>
+    <w:lvl w:ilvl="7">
+      <w:start w:val="1"/>
+      <w:numFmt w:val="decimal"/>
+      <w:isLgl/>
+      <w:lvlText w:val="%1.%2.%3.%4.%5.%6.%7.%8"/>
+      <w:lvlJc w:val="left"/>
+      <w:pPr>
+        <w:ind w:left="2160" w:hanging="1800"/>
+      </w:pPr>
+      <w:rPr>
+        <w:rFonts w:hint="default"/>
+      </w:rPr>
+    </w:lvl>
+    <w:lvl w:ilvl="8">
+      <w:start w:val="1"/>
+      <w:numFmt w:val="decimal"/>
+      <w:isLgl/>
+      <w:lvlText w:val="%1.%2.%3.%4.%5.%6.%7.%8.%9"/>
+      <w:lvlJc w:val="left"/>
+      <w:pPr>
+        <w:ind w:left="2520" w:hanging="2160"/>
+      </w:pPr>
+      <w:rPr>
+        <w:rFonts w:hint="default"/>
+      </w:rPr>
+    </w:lvl>
+  </w:abstractNum>
+  <w:abstractNum w:abstractNumId="19" w15:restartNumberingAfterBreak="0">
     <w:nsid w:val="6B197F22"/>
     <w:multiLevelType w:val="multilevel"/>
     <w:tmpl w:val="30186AD4"/>
@@ -8024,7 +9673,120 @@
       </w:rPr>
     </w:lvl>
   </w:abstractNum>
-  <w:abstractNum w:abstractNumId="15" w15:restartNumberingAfterBreak="0">
+  <w:abstractNum w:abstractNumId="20" w15:restartNumberingAfterBreak="0">
+    <w:nsid w:val="6B347D34"/>
+    <w:multiLevelType w:val="multilevel"/>
+    <w:tmpl w:val="34B2FD3A"/>
+    <w:lvl w:ilvl="0">
+      <w:start w:val="1"/>
+      <w:numFmt w:val="decimal"/>
+      <w:lvlText w:val="%1."/>
+      <w:lvlJc w:val="left"/>
+      <w:pPr>
+        <w:tabs>
+          <w:tab w:val="num" w:pos="720"/>
+        </w:tabs>
+        <w:ind w:left="720" w:hanging="360"/>
+      </w:pPr>
+    </w:lvl>
+    <w:lvl w:ilvl="1" w:tentative="1">
+      <w:start w:val="1"/>
+      <w:numFmt w:val="decimal"/>
+      <w:lvlText w:val="%2."/>
+      <w:lvlJc w:val="left"/>
+      <w:pPr>
+        <w:tabs>
+          <w:tab w:val="num" w:pos="1440"/>
+        </w:tabs>
+        <w:ind w:left="1440" w:hanging="360"/>
+      </w:pPr>
+    </w:lvl>
+    <w:lvl w:ilvl="2" w:tentative="1">
+      <w:start w:val="1"/>
+      <w:numFmt w:val="decimal"/>
+      <w:lvlText w:val="%3."/>
+      <w:lvlJc w:val="left"/>
+      <w:pPr>
+        <w:tabs>
+          <w:tab w:val="num" w:pos="2160"/>
+        </w:tabs>
+        <w:ind w:left="2160" w:hanging="360"/>
+      </w:pPr>
+    </w:lvl>
+    <w:lvl w:ilvl="3" w:tentative="1">
+      <w:start w:val="1"/>
+      <w:numFmt w:val="decimal"/>
+      <w:lvlText w:val="%4."/>
+      <w:lvlJc w:val="left"/>
+      <w:pPr>
+        <w:tabs>
+          <w:tab w:val="num" w:pos="2880"/>
+        </w:tabs>
+        <w:ind w:left="2880" w:hanging="360"/>
+      </w:pPr>
+    </w:lvl>
+    <w:lvl w:ilvl="4" w:tentative="1">
+      <w:start w:val="1"/>
+      <w:numFmt w:val="decimal"/>
+      <w:lvlText w:val="%5."/>
+      <w:lvlJc w:val="left"/>
+      <w:pPr>
+        <w:tabs>
+          <w:tab w:val="num" w:pos="3600"/>
+        </w:tabs>
+        <w:ind w:left="3600" w:hanging="360"/>
+      </w:pPr>
+    </w:lvl>
+    <w:lvl w:ilvl="5" w:tentative="1">
+      <w:start w:val="1"/>
+      <w:numFmt w:val="decimal"/>
+      <w:lvlText w:val="%6."/>
+      <w:lvlJc w:val="left"/>
+      <w:pPr>
+        <w:tabs>
+          <w:tab w:val="num" w:pos="4320"/>
+        </w:tabs>
+        <w:ind w:left="4320" w:hanging="360"/>
+      </w:pPr>
+    </w:lvl>
+    <w:lvl w:ilvl="6" w:tentative="1">
+      <w:start w:val="1"/>
+      <w:numFmt w:val="decimal"/>
+      <w:lvlText w:val="%7."/>
+      <w:lvlJc w:val="left"/>
+      <w:pPr>
+        <w:tabs>
+          <w:tab w:val="num" w:pos="5040"/>
+        </w:tabs>
+        <w:ind w:left="5040" w:hanging="360"/>
+      </w:pPr>
+    </w:lvl>
+    <w:lvl w:ilvl="7" w:tentative="1">
+      <w:start w:val="1"/>
+      <w:numFmt w:val="decimal"/>
+      <w:lvlText w:val="%8."/>
+      <w:lvlJc w:val="left"/>
+      <w:pPr>
+        <w:tabs>
+          <w:tab w:val="num" w:pos="5760"/>
+        </w:tabs>
+        <w:ind w:left="5760" w:hanging="360"/>
+      </w:pPr>
+    </w:lvl>
+    <w:lvl w:ilvl="8" w:tentative="1">
+      <w:start w:val="1"/>
+      <w:numFmt w:val="decimal"/>
+      <w:lvlText w:val="%9."/>
+      <w:lvlJc w:val="left"/>
+      <w:pPr>
+        <w:tabs>
+          <w:tab w:val="num" w:pos="6480"/>
+        </w:tabs>
+        <w:ind w:left="6480" w:hanging="360"/>
+      </w:pPr>
+    </w:lvl>
+  </w:abstractNum>
+  <w:abstractNum w:abstractNumId="21" w15:restartNumberingAfterBreak="0">
     <w:nsid w:val="6F44572B"/>
     <w:multiLevelType w:val="multilevel"/>
     <w:tmpl w:val="A9B64190"/>
@@ -8173,7 +9935,7 @@
       </w:rPr>
     </w:lvl>
   </w:abstractNum>
-  <w:abstractNum w:abstractNumId="16" w15:restartNumberingAfterBreak="0">
+  <w:abstractNum w:abstractNumId="22" w15:restartNumberingAfterBreak="0">
     <w:nsid w:val="72766126"/>
     <w:multiLevelType w:val="multilevel"/>
     <w:tmpl w:val="955A2BCA"/>
@@ -8286,7 +10048,7 @@
       </w:rPr>
     </w:lvl>
   </w:abstractNum>
-  <w:abstractNum w:abstractNumId="17" w15:restartNumberingAfterBreak="0">
+  <w:abstractNum w:abstractNumId="23" w15:restartNumberingAfterBreak="0">
     <w:nsid w:val="764C2339"/>
     <w:multiLevelType w:val="multilevel"/>
     <w:tmpl w:val="E2CE896E"/>
@@ -8399,7 +10161,7 @@
       </w:rPr>
     </w:lvl>
   </w:abstractNum>
-  <w:abstractNum w:abstractNumId="18" w15:restartNumberingAfterBreak="0">
+  <w:abstractNum w:abstractNumId="24" w15:restartNumberingAfterBreak="0">
     <w:nsid w:val="78D309E3"/>
     <w:multiLevelType w:val="multilevel"/>
     <w:tmpl w:val="8FFC45B0"/>
@@ -8520,7 +10282,7 @@
       </w:rPr>
     </w:lvl>
   </w:abstractNum>
-  <w:abstractNum w:abstractNumId="19" w15:restartNumberingAfterBreak="0">
+  <w:abstractNum w:abstractNumId="25" w15:restartNumberingAfterBreak="0">
     <w:nsid w:val="7B9B3C4B"/>
     <w:multiLevelType w:val="multilevel"/>
     <w:tmpl w:val="A97802A0"/>
@@ -8634,64 +10396,82 @@
     </w:lvl>
   </w:abstractNum>
   <w:num w:numId="1" w16cid:durableId="1523664330">
-    <w:abstractNumId w:val="1"/>
+    <w:abstractNumId w:val="2"/>
   </w:num>
   <w:num w:numId="2" w16cid:durableId="335889003">
+    <w:abstractNumId w:val="16"/>
+  </w:num>
+  <w:num w:numId="3" w16cid:durableId="74979885">
+    <w:abstractNumId w:val="7"/>
+  </w:num>
+  <w:num w:numId="4" w16cid:durableId="5132721">
     <w:abstractNumId w:val="13"/>
   </w:num>
-  <w:num w:numId="3" w16cid:durableId="74979885">
+  <w:num w:numId="5" w16cid:durableId="1143235777">
+    <w:abstractNumId w:val="15"/>
+  </w:num>
+  <w:num w:numId="6" w16cid:durableId="1649551489">
     <w:abstractNumId w:val="6"/>
   </w:num>
-  <w:num w:numId="4" w16cid:durableId="5132721">
-    <w:abstractNumId w:val="10"/>
+  <w:num w:numId="7" w16cid:durableId="683701964">
+    <w:abstractNumId w:val="22"/>
   </w:num>
-  <w:num w:numId="5" w16cid:durableId="1143235777">
+  <w:num w:numId="8" w16cid:durableId="1797986892">
+    <w:abstractNumId w:val="24"/>
+  </w:num>
+  <w:num w:numId="9" w16cid:durableId="250241416">
+    <w:abstractNumId w:val="3"/>
+  </w:num>
+  <w:num w:numId="10" w16cid:durableId="1396859079">
+    <w:abstractNumId w:val="5"/>
+  </w:num>
+  <w:num w:numId="11" w16cid:durableId="1444031445">
+    <w:abstractNumId w:val="23"/>
+  </w:num>
+  <w:num w:numId="12" w16cid:durableId="359824864">
+    <w:abstractNumId w:val="25"/>
+  </w:num>
+  <w:num w:numId="13" w16cid:durableId="554631532">
+    <w:abstractNumId w:val="8"/>
+  </w:num>
+  <w:num w:numId="14" w16cid:durableId="1451901810">
+    <w:abstractNumId w:val="14"/>
+  </w:num>
+  <w:num w:numId="15" w16cid:durableId="1385369639">
+    <w:abstractNumId w:val="19"/>
+  </w:num>
+  <w:num w:numId="16" w16cid:durableId="1419474792">
+    <w:abstractNumId w:val="21"/>
+  </w:num>
+  <w:num w:numId="17" w16cid:durableId="71197573">
     <w:abstractNumId w:val="12"/>
   </w:num>
-  <w:num w:numId="6" w16cid:durableId="1649551489">
-    <w:abstractNumId w:val="5"/>
-  </w:num>
-  <w:num w:numId="7" w16cid:durableId="683701964">
-    <w:abstractNumId w:val="16"/>
-  </w:num>
-  <w:num w:numId="8" w16cid:durableId="1797986892">
-    <w:abstractNumId w:val="18"/>
-  </w:num>
-  <w:num w:numId="9" w16cid:durableId="250241416">
-    <w:abstractNumId w:val="2"/>
-  </w:num>
-  <w:num w:numId="10" w16cid:durableId="1396859079">
-    <w:abstractNumId w:val="4"/>
-  </w:num>
-  <w:num w:numId="11" w16cid:durableId="1444031445">
-    <w:abstractNumId w:val="17"/>
-  </w:num>
-  <w:num w:numId="12" w16cid:durableId="359824864">
-    <w:abstractNumId w:val="19"/>
-  </w:num>
-  <w:num w:numId="13" w16cid:durableId="554631532">
-    <w:abstractNumId w:val="7"/>
-  </w:num>
-  <w:num w:numId="14" w16cid:durableId="1451901810">
+  <w:num w:numId="18" w16cid:durableId="1456408434">
     <w:abstractNumId w:val="11"/>
-  </w:num>
-  <w:num w:numId="15" w16cid:durableId="1385369639">
-    <w:abstractNumId w:val="14"/>
-  </w:num>
-  <w:num w:numId="16" w16cid:durableId="1419474792">
-    <w:abstractNumId w:val="15"/>
-  </w:num>
-  <w:num w:numId="17" w16cid:durableId="71197573">
-    <w:abstractNumId w:val="9"/>
-  </w:num>
-  <w:num w:numId="18" w16cid:durableId="1456408434">
-    <w:abstractNumId w:val="8"/>
   </w:num>
   <w:num w:numId="19" w16cid:durableId="1005322587">
     <w:abstractNumId w:val="0"/>
   </w:num>
   <w:num w:numId="20" w16cid:durableId="1189831045">
-    <w:abstractNumId w:val="3"/>
+    <w:abstractNumId w:val="4"/>
+  </w:num>
+  <w:num w:numId="21" w16cid:durableId="418910293">
+    <w:abstractNumId w:val="20"/>
+  </w:num>
+  <w:num w:numId="22" w16cid:durableId="1711027978">
+    <w:abstractNumId w:val="17"/>
+  </w:num>
+  <w:num w:numId="23" w16cid:durableId="1036000689">
+    <w:abstractNumId w:val="9"/>
+  </w:num>
+  <w:num w:numId="24" w16cid:durableId="1545018865">
+    <w:abstractNumId w:val="18"/>
+  </w:num>
+  <w:num w:numId="25" w16cid:durableId="392047674">
+    <w:abstractNumId w:val="1"/>
+  </w:num>
+  <w:num w:numId="26" w16cid:durableId="1247303510">
+    <w:abstractNumId w:val="10"/>
   </w:num>
 </w:numbering>
 </file>
@@ -9820,6 +11600,16 @@
       <w:lang w:eastAsia="en-IN"/>
     </w:rPr>
   </w:style>
+  <w:style w:type="numbering" w:customStyle="1" w:styleId="CurrentList1">
+    <w:name w:val="Current List1"/>
+    <w:uiPriority w:val="99"/>
+    <w:rsid w:val="00601366"/>
+    <w:pPr>
+      <w:numPr>
+        <w:numId w:val="24"/>
+      </w:numPr>
+    </w:pPr>
+  </w:style>
 </w:styles>
 </file>
 

</xml_diff>

<commit_message>
word and ppt doc. updated
</commit_message>
<xml_diff>
--- a/Data_Lake_Construction_and_Querying_With_PySpark.docx
+++ b/Data_Lake_Construction_and_Querying_With_PySpark.docx
@@ -172,39 +172,123 @@
           <w:szCs w:val="28"/>
         </w:rPr>
       </w:pPr>
-    </w:p>
-    <w:p>
-      <w:pPr>
-        <w:rPr>
-          <w:rFonts w:cstheme="minorHAnsi"/>
-          <w:b/>
-          <w:bCs/>
-          <w:sz w:val="28"/>
-          <w:szCs w:val="28"/>
-        </w:rPr>
-      </w:pPr>
-    </w:p>
-    <w:p>
-      <w:pPr>
-        <w:rPr>
-          <w:rFonts w:cstheme="minorHAnsi"/>
-          <w:b/>
-          <w:bCs/>
-          <w:sz w:val="28"/>
-          <w:szCs w:val="28"/>
-        </w:rPr>
-      </w:pPr>
-    </w:p>
-    <w:p>
-      <w:pPr>
-        <w:rPr>
-          <w:rFonts w:cstheme="minorHAnsi"/>
-          <w:b/>
-          <w:bCs/>
-          <w:sz w:val="28"/>
-          <w:szCs w:val="28"/>
-        </w:rPr>
-      </w:pPr>
+      <w:r>
+        <w:rPr>
+          <w:rFonts w:cstheme="minorHAnsi"/>
+          <w:b/>
+          <w:bCs/>
+          <w:sz w:val="28"/>
+          <w:szCs w:val="28"/>
+          <w:lang w:val="en-US"/>
+        </w:rPr>
+        <w:t>Team Name: PySpark Pioneers</w:t>
+      </w:r>
+    </w:p>
+    <w:p>
+      <w:pPr>
+        <w:rPr>
+          <w:rFonts w:cstheme="minorHAnsi"/>
+          <w:b/>
+          <w:bCs/>
+          <w:sz w:val="28"/>
+          <w:szCs w:val="28"/>
+        </w:rPr>
+      </w:pPr>
+      <w:r>
+        <w:rPr>
+          <w:rFonts w:cstheme="minorHAnsi"/>
+          <w:b/>
+          <w:bCs/>
+          <w:sz w:val="28"/>
+          <w:szCs w:val="28"/>
+          <w:lang w:val="en-US"/>
+        </w:rPr>
+        <w:t xml:space="preserve">Team Members: </w:t>
+      </w:r>
+    </w:p>
+    <w:p>
+      <w:pPr>
+        <w:pStyle w:val="ListParagraph"/>
+        <w:numPr>
+          <w:ilvl w:val="0"/>
+          <w:numId w:val="39"/>
+        </w:numPr>
+        <w:spacing w:after="0"/>
+        <w:rPr>
+          <w:rFonts w:cstheme="minorHAnsi"/>
+          <w:b/>
+          <w:bCs/>
+          <w:sz w:val="28"/>
+          <w:szCs w:val="28"/>
+        </w:rPr>
+      </w:pPr>
+      <w:r>
+        <w:rPr>
+          <w:rFonts w:cstheme="minorHAnsi"/>
+          <w:b/>
+          <w:bCs/>
+          <w:sz w:val="28"/>
+          <w:szCs w:val="28"/>
+          <w:lang w:val="en-US"/>
+        </w:rPr>
+        <w:t>Anitha Dhanekula</w:t>
+      </w:r>
+    </w:p>
+    <w:p>
+      <w:pPr>
+        <w:pStyle w:val="ListParagraph"/>
+        <w:numPr>
+          <w:ilvl w:val="0"/>
+          <w:numId w:val="39"/>
+        </w:numPr>
+        <w:spacing w:after="0"/>
+        <w:rPr>
+          <w:rFonts w:cstheme="minorHAnsi"/>
+          <w:b/>
+          <w:bCs/>
+          <w:sz w:val="28"/>
+          <w:szCs w:val="28"/>
+        </w:rPr>
+      </w:pPr>
+      <w:r>
+        <w:rPr>
+          <w:rFonts w:cstheme="minorHAnsi"/>
+          <w:b/>
+          <w:bCs/>
+          <w:sz w:val="28"/>
+          <w:szCs w:val="28"/>
+          <w:lang w:val="en-US"/>
+        </w:rPr>
+        <w:t>Sravya Micheeti</w:t>
+      </w:r>
+    </w:p>
+    <w:p>
+      <w:pPr>
+        <w:pStyle w:val="ListParagraph"/>
+        <w:numPr>
+          <w:ilvl w:val="0"/>
+          <w:numId w:val="39"/>
+        </w:numPr>
+        <w:spacing w:after="0"/>
+        <w:rPr>
+          <w:rFonts w:cstheme="minorHAnsi"/>
+          <w:b/>
+          <w:bCs/>
+          <w:sz w:val="28"/>
+          <w:szCs w:val="28"/>
+        </w:rPr>
+      </w:pPr>
+      <w:r>
+        <w:rPr>
+          <w:rFonts w:cstheme="minorHAnsi"/>
+          <w:b/>
+          <w:bCs/>
+          <w:sz w:val="28"/>
+          <w:szCs w:val="28"/>
+          <w:lang w:val="en-US"/>
+        </w:rPr>
+        <w:t>Dinesh Rajamanickam</w:t>
+      </w:r>
     </w:p>
     <w:p>
       <w:pPr>
@@ -308,16 +392,7 @@
           <w:sz w:val="28"/>
           <w:szCs w:val="28"/>
         </w:rPr>
-        <w:t>1 INTRODUCTION ………………………………………………………………………………………</w:t>
-      </w:r>
-      <w:proofErr w:type="gramStart"/>
-      <w:r>
-        <w:rPr>
-          <w:rFonts w:cstheme="minorHAnsi"/>
-          <w:sz w:val="28"/>
-          <w:szCs w:val="28"/>
-        </w:rPr>
-        <w:t>…</w:t>
+        <w:t>1 INTRODUCTION …………………………………………………………………………………………</w:t>
       </w:r>
       <w:r>
         <w:rPr>
@@ -327,7 +402,6 @@
         </w:rPr>
         <w:t>..</w:t>
       </w:r>
-      <w:proofErr w:type="gramEnd"/>
       <w:r>
         <w:rPr>
           <w:rFonts w:cstheme="minorHAnsi"/>
@@ -1678,7 +1752,7 @@
           <w:sz w:val="28"/>
           <w:szCs w:val="28"/>
         </w:rPr>
-        <w:t>Challengers</w:t>
+        <w:t>Challenges</w:t>
       </w:r>
       <w:r>
         <w:rPr>
@@ -1694,7 +1768,7 @@
           <w:sz w:val="28"/>
           <w:szCs w:val="28"/>
         </w:rPr>
-        <w:t>..</w:t>
+        <w:t>….</w:t>
       </w:r>
       <w:r>
         <w:rPr>
@@ -1721,31 +1795,7 @@
           <w:sz w:val="28"/>
           <w:szCs w:val="28"/>
         </w:rPr>
-        <w:t>1</w:t>
-      </w:r>
-      <w:r>
-        <w:rPr>
-          <w:rFonts w:cstheme="minorHAnsi"/>
-          <w:sz w:val="28"/>
-          <w:szCs w:val="28"/>
-        </w:rPr>
-        <w:t>2</w:t>
-      </w:r>
-      <w:r>
-        <w:rPr>
-          <w:rFonts w:cstheme="minorHAnsi"/>
-          <w:sz w:val="28"/>
-          <w:szCs w:val="28"/>
-        </w:rPr>
-        <w:t xml:space="preserve"> Conclusion ………………………………………………………………………………………………….1</w:t>
-      </w:r>
-      <w:r>
-        <w:rPr>
-          <w:rFonts w:cstheme="minorHAnsi"/>
-          <w:sz w:val="28"/>
-          <w:szCs w:val="28"/>
-        </w:rPr>
-        <w:t>7</w:t>
+        <w:t>12 Conclusion ………………………………………………………………………………………………….17</w:t>
       </w:r>
     </w:p>
     <w:p>
@@ -5507,7 +5557,7 @@
           <v:shape id="_x0000_i1025" type="#_x0000_t75" style="width:78pt;height:48pt" o:ole="">
             <v:imagedata r:id="rId20" o:title=""/>
           </v:shape>
-          <o:OLEObject Type="Embed" ProgID="Package" ShapeID="_x0000_i1025" DrawAspect="Icon" ObjectID="_1794384222" r:id="rId21"/>
+          <o:OLEObject Type="Embed" ProgID="Package" ShapeID="_x0000_i1025" DrawAspect="Icon" ObjectID="_1794836395" r:id="rId21"/>
         </w:object>
       </w:r>
     </w:p>
@@ -5548,7 +5598,6 @@
           <w:sz w:val="28"/>
           <w:szCs w:val="28"/>
         </w:rPr>
-        <w:lastRenderedPageBreak/>
         <w:t>6.8</w:t>
       </w:r>
       <w:r>
@@ -5803,7 +5852,6 @@
           <w:sz w:val="28"/>
           <w:szCs w:val="28"/>
         </w:rPr>
-        <w:lastRenderedPageBreak/>
         <w:t>6.9</w:t>
       </w:r>
       <w:r>
@@ -6077,6 +6125,18 @@
         <w:spacing w:after="0"/>
         <w:rPr>
           <w:rFonts w:cstheme="minorHAnsi"/>
+          <w:sz w:val="28"/>
+          <w:szCs w:val="28"/>
+        </w:rPr>
+      </w:pPr>
+    </w:p>
+    <w:p>
+      <w:pPr>
+        <w:spacing w:after="0"/>
+        <w:rPr>
+          <w:rFonts w:cstheme="minorHAnsi"/>
+          <w:b/>
+          <w:bCs/>
           <w:sz w:val="28"/>
           <w:szCs w:val="28"/>
         </w:rPr>
@@ -7543,17 +7603,7 @@
           <w:sz w:val="28"/>
           <w:szCs w:val="28"/>
         </w:rPr>
-        <w:t xml:space="preserve"> </w:t>
-      </w:r>
-      <w:r>
-        <w:rPr>
-          <w:rFonts w:cstheme="minorHAnsi"/>
-          <w:b/>
-          <w:bCs/>
-          <w:sz w:val="28"/>
-          <w:szCs w:val="28"/>
-        </w:rPr>
-        <w:t>Challengers</w:t>
+        <w:t xml:space="preserve"> Challenges</w:t>
       </w:r>
     </w:p>
     <w:p>
@@ -10556,6 +10606,119 @@
     </w:lvl>
   </w:abstractNum>
   <w:abstractNum w:abstractNumId="20" w15:restartNumberingAfterBreak="0">
+    <w:nsid w:val="4A8932CC"/>
+    <w:multiLevelType w:val="hybridMultilevel"/>
+    <w:tmpl w:val="0C44F566"/>
+    <w:lvl w:ilvl="0" w:tplc="40090001">
+      <w:start w:val="1"/>
+      <w:numFmt w:val="bullet"/>
+      <w:lvlText w:val=""/>
+      <w:lvlJc w:val="left"/>
+      <w:pPr>
+        <w:ind w:left="720" w:hanging="360"/>
+      </w:pPr>
+      <w:rPr>
+        <w:rFonts w:ascii="Symbol" w:hAnsi="Symbol" w:hint="default"/>
+      </w:rPr>
+    </w:lvl>
+    <w:lvl w:ilvl="1" w:tplc="40090003" w:tentative="1">
+      <w:start w:val="1"/>
+      <w:numFmt w:val="bullet"/>
+      <w:lvlText w:val="o"/>
+      <w:lvlJc w:val="left"/>
+      <w:pPr>
+        <w:ind w:left="1440" w:hanging="360"/>
+      </w:pPr>
+      <w:rPr>
+        <w:rFonts w:ascii="Courier New" w:hAnsi="Courier New" w:cs="Courier New" w:hint="default"/>
+      </w:rPr>
+    </w:lvl>
+    <w:lvl w:ilvl="2" w:tplc="40090005" w:tentative="1">
+      <w:start w:val="1"/>
+      <w:numFmt w:val="bullet"/>
+      <w:lvlText w:val=""/>
+      <w:lvlJc w:val="left"/>
+      <w:pPr>
+        <w:ind w:left="2160" w:hanging="360"/>
+      </w:pPr>
+      <w:rPr>
+        <w:rFonts w:ascii="Wingdings" w:hAnsi="Wingdings" w:hint="default"/>
+      </w:rPr>
+    </w:lvl>
+    <w:lvl w:ilvl="3" w:tplc="40090001" w:tentative="1">
+      <w:start w:val="1"/>
+      <w:numFmt w:val="bullet"/>
+      <w:lvlText w:val=""/>
+      <w:lvlJc w:val="left"/>
+      <w:pPr>
+        <w:ind w:left="2880" w:hanging="360"/>
+      </w:pPr>
+      <w:rPr>
+        <w:rFonts w:ascii="Symbol" w:hAnsi="Symbol" w:hint="default"/>
+      </w:rPr>
+    </w:lvl>
+    <w:lvl w:ilvl="4" w:tplc="40090003" w:tentative="1">
+      <w:start w:val="1"/>
+      <w:numFmt w:val="bullet"/>
+      <w:lvlText w:val="o"/>
+      <w:lvlJc w:val="left"/>
+      <w:pPr>
+        <w:ind w:left="3600" w:hanging="360"/>
+      </w:pPr>
+      <w:rPr>
+        <w:rFonts w:ascii="Courier New" w:hAnsi="Courier New" w:cs="Courier New" w:hint="default"/>
+      </w:rPr>
+    </w:lvl>
+    <w:lvl w:ilvl="5" w:tplc="40090005" w:tentative="1">
+      <w:start w:val="1"/>
+      <w:numFmt w:val="bullet"/>
+      <w:lvlText w:val=""/>
+      <w:lvlJc w:val="left"/>
+      <w:pPr>
+        <w:ind w:left="4320" w:hanging="360"/>
+      </w:pPr>
+      <w:rPr>
+        <w:rFonts w:ascii="Wingdings" w:hAnsi="Wingdings" w:hint="default"/>
+      </w:rPr>
+    </w:lvl>
+    <w:lvl w:ilvl="6" w:tplc="40090001" w:tentative="1">
+      <w:start w:val="1"/>
+      <w:numFmt w:val="bullet"/>
+      <w:lvlText w:val=""/>
+      <w:lvlJc w:val="left"/>
+      <w:pPr>
+        <w:ind w:left="5040" w:hanging="360"/>
+      </w:pPr>
+      <w:rPr>
+        <w:rFonts w:ascii="Symbol" w:hAnsi="Symbol" w:hint="default"/>
+      </w:rPr>
+    </w:lvl>
+    <w:lvl w:ilvl="7" w:tplc="40090003" w:tentative="1">
+      <w:start w:val="1"/>
+      <w:numFmt w:val="bullet"/>
+      <w:lvlText w:val="o"/>
+      <w:lvlJc w:val="left"/>
+      <w:pPr>
+        <w:ind w:left="5760" w:hanging="360"/>
+      </w:pPr>
+      <w:rPr>
+        <w:rFonts w:ascii="Courier New" w:hAnsi="Courier New" w:cs="Courier New" w:hint="default"/>
+      </w:rPr>
+    </w:lvl>
+    <w:lvl w:ilvl="8" w:tplc="40090005" w:tentative="1">
+      <w:start w:val="1"/>
+      <w:numFmt w:val="bullet"/>
+      <w:lvlText w:val=""/>
+      <w:lvlJc w:val="left"/>
+      <w:pPr>
+        <w:ind w:left="6480" w:hanging="360"/>
+      </w:pPr>
+      <w:rPr>
+        <w:rFonts w:ascii="Wingdings" w:hAnsi="Wingdings" w:hint="default"/>
+      </w:rPr>
+    </w:lvl>
+  </w:abstractNum>
+  <w:abstractNum w:abstractNumId="21" w15:restartNumberingAfterBreak="0">
     <w:nsid w:val="54755B50"/>
     <w:multiLevelType w:val="multilevel"/>
     <w:tmpl w:val="98266D8A"/>
@@ -10704,7 +10867,7 @@
       </w:rPr>
     </w:lvl>
   </w:abstractNum>
-  <w:abstractNum w:abstractNumId="21" w15:restartNumberingAfterBreak="0">
+  <w:abstractNum w:abstractNumId="22" w15:restartNumberingAfterBreak="0">
     <w:nsid w:val="560C43A0"/>
     <w:multiLevelType w:val="multilevel"/>
     <w:tmpl w:val="7934289A"/>
@@ -10817,7 +10980,7 @@
       </w:rPr>
     </w:lvl>
   </w:abstractNum>
-  <w:abstractNum w:abstractNumId="22" w15:restartNumberingAfterBreak="0">
+  <w:abstractNum w:abstractNumId="23" w15:restartNumberingAfterBreak="0">
     <w:nsid w:val="5C672275"/>
     <w:multiLevelType w:val="hybridMultilevel"/>
     <w:tmpl w:val="8F6A7676"/>
@@ -10957,7 +11120,7 @@
       </w:rPr>
     </w:lvl>
   </w:abstractNum>
-  <w:abstractNum w:abstractNumId="23" w15:restartNumberingAfterBreak="0">
+  <w:abstractNum w:abstractNumId="24" w15:restartNumberingAfterBreak="0">
     <w:nsid w:val="6035149A"/>
     <w:multiLevelType w:val="hybridMultilevel"/>
     <w:tmpl w:val="18A49CF8"/>
@@ -11097,7 +11260,7 @@
       </w:rPr>
     </w:lvl>
   </w:abstractNum>
-  <w:abstractNum w:abstractNumId="24" w15:restartNumberingAfterBreak="0">
+  <w:abstractNum w:abstractNumId="25" w15:restartNumberingAfterBreak="0">
     <w:nsid w:val="60CE06EA"/>
     <w:multiLevelType w:val="multilevel"/>
     <w:tmpl w:val="51B27FC8"/>
@@ -11213,7 +11376,147 @@
       </w:pPr>
     </w:lvl>
   </w:abstractNum>
-  <w:abstractNum w:abstractNumId="25" w15:restartNumberingAfterBreak="0">
+  <w:abstractNum w:abstractNumId="26" w15:restartNumberingAfterBreak="0">
+    <w:nsid w:val="61BE1367"/>
+    <w:multiLevelType w:val="hybridMultilevel"/>
+    <w:tmpl w:val="00646632"/>
+    <w:lvl w:ilvl="0" w:tplc="F7A65EB6">
+      <w:start w:val="1"/>
+      <w:numFmt w:val="bullet"/>
+      <w:lvlText w:val="•"/>
+      <w:lvlJc w:val="left"/>
+      <w:pPr>
+        <w:tabs>
+          <w:tab w:val="num" w:pos="720"/>
+        </w:tabs>
+        <w:ind w:left="720" w:hanging="360"/>
+      </w:pPr>
+      <w:rPr>
+        <w:rFonts w:ascii="Arial" w:hAnsi="Arial" w:hint="default"/>
+      </w:rPr>
+    </w:lvl>
+    <w:lvl w:ilvl="1" w:tplc="DCD80DE8" w:tentative="1">
+      <w:start w:val="1"/>
+      <w:numFmt w:val="bullet"/>
+      <w:lvlText w:val="•"/>
+      <w:lvlJc w:val="left"/>
+      <w:pPr>
+        <w:tabs>
+          <w:tab w:val="num" w:pos="1440"/>
+        </w:tabs>
+        <w:ind w:left="1440" w:hanging="360"/>
+      </w:pPr>
+      <w:rPr>
+        <w:rFonts w:ascii="Arial" w:hAnsi="Arial" w:hint="default"/>
+      </w:rPr>
+    </w:lvl>
+    <w:lvl w:ilvl="2" w:tplc="B85422E2" w:tentative="1">
+      <w:start w:val="1"/>
+      <w:numFmt w:val="bullet"/>
+      <w:lvlText w:val="•"/>
+      <w:lvlJc w:val="left"/>
+      <w:pPr>
+        <w:tabs>
+          <w:tab w:val="num" w:pos="2160"/>
+        </w:tabs>
+        <w:ind w:left="2160" w:hanging="360"/>
+      </w:pPr>
+      <w:rPr>
+        <w:rFonts w:ascii="Arial" w:hAnsi="Arial" w:hint="default"/>
+      </w:rPr>
+    </w:lvl>
+    <w:lvl w:ilvl="3" w:tplc="7EE0F33A" w:tentative="1">
+      <w:start w:val="1"/>
+      <w:numFmt w:val="bullet"/>
+      <w:lvlText w:val="•"/>
+      <w:lvlJc w:val="left"/>
+      <w:pPr>
+        <w:tabs>
+          <w:tab w:val="num" w:pos="2880"/>
+        </w:tabs>
+        <w:ind w:left="2880" w:hanging="360"/>
+      </w:pPr>
+      <w:rPr>
+        <w:rFonts w:ascii="Arial" w:hAnsi="Arial" w:hint="default"/>
+      </w:rPr>
+    </w:lvl>
+    <w:lvl w:ilvl="4" w:tplc="B83ECD24" w:tentative="1">
+      <w:start w:val="1"/>
+      <w:numFmt w:val="bullet"/>
+      <w:lvlText w:val="•"/>
+      <w:lvlJc w:val="left"/>
+      <w:pPr>
+        <w:tabs>
+          <w:tab w:val="num" w:pos="3600"/>
+        </w:tabs>
+        <w:ind w:left="3600" w:hanging="360"/>
+      </w:pPr>
+      <w:rPr>
+        <w:rFonts w:ascii="Arial" w:hAnsi="Arial" w:hint="default"/>
+      </w:rPr>
+    </w:lvl>
+    <w:lvl w:ilvl="5" w:tplc="5F1E5936" w:tentative="1">
+      <w:start w:val="1"/>
+      <w:numFmt w:val="bullet"/>
+      <w:lvlText w:val="•"/>
+      <w:lvlJc w:val="left"/>
+      <w:pPr>
+        <w:tabs>
+          <w:tab w:val="num" w:pos="4320"/>
+        </w:tabs>
+        <w:ind w:left="4320" w:hanging="360"/>
+      </w:pPr>
+      <w:rPr>
+        <w:rFonts w:ascii="Arial" w:hAnsi="Arial" w:hint="default"/>
+      </w:rPr>
+    </w:lvl>
+    <w:lvl w:ilvl="6" w:tplc="DBC4674E">
+      <w:start w:val="1"/>
+      <w:numFmt w:val="bullet"/>
+      <w:lvlText w:val="•"/>
+      <w:lvlJc w:val="left"/>
+      <w:pPr>
+        <w:tabs>
+          <w:tab w:val="num" w:pos="5040"/>
+        </w:tabs>
+        <w:ind w:left="5040" w:hanging="360"/>
+      </w:pPr>
+      <w:rPr>
+        <w:rFonts w:ascii="Arial" w:hAnsi="Arial" w:hint="default"/>
+      </w:rPr>
+    </w:lvl>
+    <w:lvl w:ilvl="7" w:tplc="B2501A62" w:tentative="1">
+      <w:start w:val="1"/>
+      <w:numFmt w:val="bullet"/>
+      <w:lvlText w:val="•"/>
+      <w:lvlJc w:val="left"/>
+      <w:pPr>
+        <w:tabs>
+          <w:tab w:val="num" w:pos="5760"/>
+        </w:tabs>
+        <w:ind w:left="5760" w:hanging="360"/>
+      </w:pPr>
+      <w:rPr>
+        <w:rFonts w:ascii="Arial" w:hAnsi="Arial" w:hint="default"/>
+      </w:rPr>
+    </w:lvl>
+    <w:lvl w:ilvl="8" w:tplc="9C444FE2" w:tentative="1">
+      <w:start w:val="1"/>
+      <w:numFmt w:val="bullet"/>
+      <w:lvlText w:val="•"/>
+      <w:lvlJc w:val="left"/>
+      <w:pPr>
+        <w:tabs>
+          <w:tab w:val="num" w:pos="6480"/>
+        </w:tabs>
+        <w:ind w:left="6480" w:hanging="360"/>
+      </w:pPr>
+      <w:rPr>
+        <w:rFonts w:ascii="Arial" w:hAnsi="Arial" w:hint="default"/>
+      </w:rPr>
+    </w:lvl>
+  </w:abstractNum>
+  <w:abstractNum w:abstractNumId="27" w15:restartNumberingAfterBreak="0">
     <w:nsid w:val="69D300E4"/>
     <w:multiLevelType w:val="multilevel"/>
     <w:tmpl w:val="4CA82EB4"/>
@@ -11335,7 +11638,7 @@
       </w:rPr>
     </w:lvl>
   </w:abstractNum>
-  <w:abstractNum w:abstractNumId="26" w15:restartNumberingAfterBreak="0">
+  <w:abstractNum w:abstractNumId="28" w15:restartNumberingAfterBreak="0">
     <w:nsid w:val="6B197F22"/>
     <w:multiLevelType w:val="multilevel"/>
     <w:tmpl w:val="30186AD4"/>
@@ -11484,7 +11787,7 @@
       </w:rPr>
     </w:lvl>
   </w:abstractNum>
-  <w:abstractNum w:abstractNumId="27" w15:restartNumberingAfterBreak="0">
+  <w:abstractNum w:abstractNumId="29" w15:restartNumberingAfterBreak="0">
     <w:nsid w:val="6B347D34"/>
     <w:multiLevelType w:val="multilevel"/>
     <w:tmpl w:val="34B2FD3A"/>
@@ -11597,7 +11900,7 @@
       </w:pPr>
     </w:lvl>
   </w:abstractNum>
-  <w:abstractNum w:abstractNumId="28" w15:restartNumberingAfterBreak="0">
+  <w:abstractNum w:abstractNumId="30" w15:restartNumberingAfterBreak="0">
     <w:nsid w:val="6C205F94"/>
     <w:multiLevelType w:val="hybridMultilevel"/>
     <w:tmpl w:val="18AE3854"/>
@@ -11737,7 +12040,7 @@
       </w:rPr>
     </w:lvl>
   </w:abstractNum>
-  <w:abstractNum w:abstractNumId="29" w15:restartNumberingAfterBreak="0">
+  <w:abstractNum w:abstractNumId="31" w15:restartNumberingAfterBreak="0">
     <w:nsid w:val="6C97294C"/>
     <w:multiLevelType w:val="hybridMultilevel"/>
     <w:tmpl w:val="FDF8A156"/>
@@ -11877,7 +12180,7 @@
       </w:rPr>
     </w:lvl>
   </w:abstractNum>
-  <w:abstractNum w:abstractNumId="30" w15:restartNumberingAfterBreak="0">
+  <w:abstractNum w:abstractNumId="32" w15:restartNumberingAfterBreak="0">
     <w:nsid w:val="6F44572B"/>
     <w:multiLevelType w:val="multilevel"/>
     <w:tmpl w:val="A9B64190"/>
@@ -12026,7 +12329,7 @@
       </w:rPr>
     </w:lvl>
   </w:abstractNum>
-  <w:abstractNum w:abstractNumId="31" w15:restartNumberingAfterBreak="0">
+  <w:abstractNum w:abstractNumId="33" w15:restartNumberingAfterBreak="0">
     <w:nsid w:val="72766126"/>
     <w:multiLevelType w:val="multilevel"/>
     <w:tmpl w:val="955A2BCA"/>
@@ -12139,7 +12442,7 @@
       </w:rPr>
     </w:lvl>
   </w:abstractNum>
-  <w:abstractNum w:abstractNumId="32" w15:restartNumberingAfterBreak="0">
+  <w:abstractNum w:abstractNumId="34" w15:restartNumberingAfterBreak="0">
     <w:nsid w:val="764C2339"/>
     <w:multiLevelType w:val="multilevel"/>
     <w:tmpl w:val="E2CE896E"/>
@@ -12252,7 +12555,7 @@
       </w:rPr>
     </w:lvl>
   </w:abstractNum>
-  <w:abstractNum w:abstractNumId="33" w15:restartNumberingAfterBreak="0">
+  <w:abstractNum w:abstractNumId="35" w15:restartNumberingAfterBreak="0">
     <w:nsid w:val="766675F0"/>
     <w:multiLevelType w:val="hybridMultilevel"/>
     <w:tmpl w:val="B0647AEC"/>
@@ -12392,7 +12695,7 @@
       </w:rPr>
     </w:lvl>
   </w:abstractNum>
-  <w:abstractNum w:abstractNumId="34" w15:restartNumberingAfterBreak="0">
+  <w:abstractNum w:abstractNumId="36" w15:restartNumberingAfterBreak="0">
     <w:nsid w:val="78D309E3"/>
     <w:multiLevelType w:val="multilevel"/>
     <w:tmpl w:val="8FFC45B0"/>
@@ -12513,7 +12816,7 @@
       </w:rPr>
     </w:lvl>
   </w:abstractNum>
-  <w:abstractNum w:abstractNumId="35" w15:restartNumberingAfterBreak="0">
+  <w:abstractNum w:abstractNumId="37" w15:restartNumberingAfterBreak="0">
     <w:nsid w:val="7B9B3C4B"/>
     <w:multiLevelType w:val="multilevel"/>
     <w:tmpl w:val="A97802A0"/>
@@ -12626,7 +12929,7 @@
       </w:rPr>
     </w:lvl>
   </w:abstractNum>
-  <w:abstractNum w:abstractNumId="36" w15:restartNumberingAfterBreak="0">
+  <w:abstractNum w:abstractNumId="38" w15:restartNumberingAfterBreak="0">
     <w:nsid w:val="7CCC6D75"/>
     <w:multiLevelType w:val="multilevel"/>
     <w:tmpl w:val="BB4E556C"/>
@@ -12751,7 +13054,7 @@
     <w:abstractNumId w:val="3"/>
   </w:num>
   <w:num w:numId="2" w16cid:durableId="335889003">
-    <w:abstractNumId w:val="23"/>
+    <w:abstractNumId w:val="24"/>
   </w:num>
   <w:num w:numId="3" w16cid:durableId="74979885">
     <w:abstractNumId w:val="12"/>
@@ -12760,16 +13063,16 @@
     <w:abstractNumId w:val="19"/>
   </w:num>
   <w:num w:numId="5" w16cid:durableId="1143235777">
-    <w:abstractNumId w:val="21"/>
+    <w:abstractNumId w:val="22"/>
   </w:num>
   <w:num w:numId="6" w16cid:durableId="1649551489">
     <w:abstractNumId w:val="10"/>
   </w:num>
   <w:num w:numId="7" w16cid:durableId="683701964">
-    <w:abstractNumId w:val="31"/>
+    <w:abstractNumId w:val="33"/>
   </w:num>
   <w:num w:numId="8" w16cid:durableId="1797986892">
-    <w:abstractNumId w:val="34"/>
+    <w:abstractNumId w:val="36"/>
   </w:num>
   <w:num w:numId="9" w16cid:durableId="250241416">
     <w:abstractNumId w:val="5"/>
@@ -12778,22 +13081,22 @@
     <w:abstractNumId w:val="9"/>
   </w:num>
   <w:num w:numId="11" w16cid:durableId="1444031445">
-    <w:abstractNumId w:val="32"/>
+    <w:abstractNumId w:val="34"/>
   </w:num>
   <w:num w:numId="12" w16cid:durableId="359824864">
-    <w:abstractNumId w:val="35"/>
+    <w:abstractNumId w:val="37"/>
   </w:num>
   <w:num w:numId="13" w16cid:durableId="554631532">
     <w:abstractNumId w:val="14"/>
   </w:num>
   <w:num w:numId="14" w16cid:durableId="1451901810">
-    <w:abstractNumId w:val="20"/>
+    <w:abstractNumId w:val="21"/>
   </w:num>
   <w:num w:numId="15" w16cid:durableId="1385369639">
-    <w:abstractNumId w:val="26"/>
+    <w:abstractNumId w:val="28"/>
   </w:num>
   <w:num w:numId="16" w16cid:durableId="1419474792">
-    <w:abstractNumId w:val="30"/>
+    <w:abstractNumId w:val="32"/>
   </w:num>
   <w:num w:numId="17" w16cid:durableId="71197573">
     <w:abstractNumId w:val="18"/>
@@ -12808,16 +13111,16 @@
     <w:abstractNumId w:val="6"/>
   </w:num>
   <w:num w:numId="21" w16cid:durableId="418910293">
-    <w:abstractNumId w:val="27"/>
+    <w:abstractNumId w:val="29"/>
   </w:num>
   <w:num w:numId="22" w16cid:durableId="1711027978">
-    <w:abstractNumId w:val="24"/>
+    <w:abstractNumId w:val="25"/>
   </w:num>
   <w:num w:numId="23" w16cid:durableId="1036000689">
     <w:abstractNumId w:val="15"/>
   </w:num>
   <w:num w:numId="24" w16cid:durableId="1545018865">
-    <w:abstractNumId w:val="25"/>
+    <w:abstractNumId w:val="27"/>
   </w:num>
   <w:num w:numId="25" w16cid:durableId="392047674">
     <w:abstractNumId w:val="1"/>
@@ -12829,13 +13132,13 @@
     <w:abstractNumId w:val="13"/>
   </w:num>
   <w:num w:numId="28" w16cid:durableId="1412698121">
-    <w:abstractNumId w:val="33"/>
+    <w:abstractNumId w:val="35"/>
   </w:num>
   <w:num w:numId="29" w16cid:durableId="2108690002">
     <w:abstractNumId w:val="8"/>
   </w:num>
   <w:num w:numId="30" w16cid:durableId="613949049">
-    <w:abstractNumId w:val="22"/>
+    <w:abstractNumId w:val="23"/>
   </w:num>
   <w:num w:numId="31" w16cid:durableId="694815026">
     <w:abstractNumId w:val="4"/>
@@ -12850,13 +13153,19 @@
     <w:abstractNumId w:val="11"/>
   </w:num>
   <w:num w:numId="35" w16cid:durableId="1400976832">
-    <w:abstractNumId w:val="29"/>
+    <w:abstractNumId w:val="31"/>
   </w:num>
   <w:num w:numId="36" w16cid:durableId="604388053">
-    <w:abstractNumId w:val="28"/>
+    <w:abstractNumId w:val="30"/>
   </w:num>
   <w:num w:numId="37" w16cid:durableId="2038845355">
-    <w:abstractNumId w:val="36"/>
+    <w:abstractNumId w:val="38"/>
+  </w:num>
+  <w:num w:numId="38" w16cid:durableId="2091845646">
+    <w:abstractNumId w:val="26"/>
+  </w:num>
+  <w:num w:numId="39" w16cid:durableId="2000114238">
+    <w:abstractNumId w:val="20"/>
   </w:num>
 </w:numbering>
 </file>
@@ -13471,6 +13780,7 @@
   <w:style w:type="character" w:default="1" w:styleId="DefaultParagraphFont">
     <w:name w:val="Default Paragraph Font"/>
     <w:uiPriority w:val="1"/>
+    <w:semiHidden/>
     <w:unhideWhenUsed/>
   </w:style>
   <w:style w:type="table" w:default="1" w:styleId="TableNormal">

</xml_diff>